<commit_message>
Update Báo cáo Project 2 nhóm 5.docx
</commit_message>
<xml_diff>
--- a/Báo cáo Project 2 nhóm 5.docx
+++ b/Báo cáo Project 2 nhóm 5.docx
@@ -1,6 +1,6 @@
 
 <file path=word/document.xml><?xml version="1.0" encoding="utf-8"?>
-<w:document xmlns:wpc="http://schemas.microsoft.com/office/word/2010/wordprocessingCanvas" xmlns:cx="http://schemas.microsoft.com/office/drawing/2014/chartex" xmlns:mc="http://schemas.openxmlformats.org/markup-compatibility/2006" xmlns:o="urn:schemas-microsoft-com:office:office" xmlns:r="http://schemas.openxmlformats.org/officeDocument/2006/relationships" xmlns:m="http://schemas.openxmlformats.org/officeDocument/2006/math" xmlns:v="urn:schemas-microsoft-com:vml" xmlns:wp14="http://schemas.microsoft.com/office/word/2010/wordprocessingDrawing" xmlns:wp="http://schemas.openxmlformats.org/drawingml/2006/wordprocessingDrawing" xmlns:w10="urn:schemas-microsoft-com:office:word" xmlns:w="http://schemas.openxmlformats.org/wordprocessingml/2006/main" xmlns:w14="http://schemas.microsoft.com/office/word/2010/wordml" xmlns:w15="http://schemas.microsoft.com/office/word/2012/wordml" xmlns:w16se="http://schemas.microsoft.com/office/word/2015/wordml/symex" xmlns:wpg="http://schemas.microsoft.com/office/word/2010/wordprocessingGroup" xmlns:wpi="http://schemas.microsoft.com/office/word/2010/wordprocessingInk" xmlns:wne="http://schemas.microsoft.com/office/word/2006/wordml" xmlns:wps="http://schemas.microsoft.com/office/word/2010/wordprocessingShape" mc:Ignorable="w14 w15 w16se wp14">
+<w:document xmlns:wpc="http://schemas.microsoft.com/office/word/2010/wordprocessingCanvas" xmlns:cx="http://schemas.microsoft.com/office/drawing/2014/chartex" xmlns:cx1="http://schemas.microsoft.com/office/drawing/2015/9/8/chartex" xmlns:cx2="http://schemas.microsoft.com/office/drawing/2015/10/21/chartex" xmlns:cx3="http://schemas.microsoft.com/office/drawing/2016/5/9/chartex" xmlns:cx4="http://schemas.microsoft.com/office/drawing/2016/5/10/chartex" xmlns:cx5="http://schemas.microsoft.com/office/drawing/2016/5/11/chartex" xmlns:cx6="http://schemas.microsoft.com/office/drawing/2016/5/12/chartex" xmlns:cx7="http://schemas.microsoft.com/office/drawing/2016/5/13/chartex" xmlns:cx8="http://schemas.microsoft.com/office/drawing/2016/5/14/chartex" xmlns:mc="http://schemas.openxmlformats.org/markup-compatibility/2006" xmlns:aink="http://schemas.microsoft.com/office/drawing/2016/ink" xmlns:am3d="http://schemas.microsoft.com/office/drawing/2017/model3d" xmlns:o="urn:schemas-microsoft-com:office:office" xmlns:r="http://schemas.openxmlformats.org/officeDocument/2006/relationships" xmlns:m="http://schemas.openxmlformats.org/officeDocument/2006/math" xmlns:v="urn:schemas-microsoft-com:vml" xmlns:wp14="http://schemas.microsoft.com/office/word/2010/wordprocessingDrawing" xmlns:wp="http://schemas.openxmlformats.org/drawingml/2006/wordprocessingDrawing" xmlns:w10="urn:schemas-microsoft-com:office:word" xmlns:w="http://schemas.openxmlformats.org/wordprocessingml/2006/main" xmlns:w14="http://schemas.microsoft.com/office/word/2010/wordml" xmlns:w15="http://schemas.microsoft.com/office/word/2012/wordml" xmlns:w16cid="http://schemas.microsoft.com/office/word/2016/wordml/cid" xmlns:w16se="http://schemas.microsoft.com/office/word/2015/wordml/symex" xmlns:wpg="http://schemas.microsoft.com/office/word/2010/wordprocessingGroup" xmlns:wpi="http://schemas.microsoft.com/office/word/2010/wordprocessingInk" xmlns:wne="http://schemas.microsoft.com/office/word/2006/wordml" xmlns:wps="http://schemas.microsoft.com/office/word/2010/wordprocessingShape" mc:Ignorable="w14 w15 w16se w16cid wp14">
   <w:body>
     <w:p>
       <w:pPr>
@@ -71,10 +71,22 @@
         <w:fldChar w:fldCharType="begin"/>
       </w:r>
       <w:r>
+        <w:instrText xml:space="preserve"> INCLUDEPICTURE  "http://aptech.cusc.vn/Portals/1/logo aptech.png" \* MERGEFORMATINET </w:instrText>
+      </w:r>
+      <w:r>
+        <w:fldChar w:fldCharType="separate"/>
+      </w:r>
+      <w:r>
+        <w:fldChar w:fldCharType="begin"/>
+      </w:r>
+      <w:r>
         <w:instrText xml:space="preserve"> </w:instrText>
       </w:r>
       <w:r>
-        <w:instrText>INCLUDEPICTURE  "http://aptech.cusc.vn/Portals/1/logo aptech.png" \* MERGEFORMATINET</w:instrText>
+        <w:instrText>INCLUDEPICTURE  "http://aptech.cusc.vn/Portals/1/logo aptech.png" \* MERGEFORMATI</w:instrText>
+      </w:r>
+      <w:r>
+        <w:instrText>NET</w:instrText>
       </w:r>
       <w:r>
         <w:instrText xml:space="preserve"> </w:instrText>
@@ -103,10 +115,13 @@
             <v:path o:extrusionok="f" gradientshapeok="t" o:connecttype="rect"/>
             <o:lock v:ext="edit" aspectratio="t"/>
           </v:shapetype>
-          <v:shape id="_x0000_i1025" type="#_x0000_t75" alt="Image result for Aptech Logo" style="width:310pt;height:130pt">
+          <v:shape id="_x0000_i1025" type="#_x0000_t75" alt="Image result for Aptech Logo" style="width:310.05pt;height:130.05pt">
             <v:imagedata r:id="rId10" r:href="rId11"/>
           </v:shape>
         </w:pict>
+      </w:r>
+      <w:r>
+        <w:fldChar w:fldCharType="end"/>
       </w:r>
       <w:r>
         <w:fldChar w:fldCharType="end"/>
@@ -575,7 +590,7 @@
                 <w:sz w:val="28"/>
                 <w:szCs w:val="28"/>
               </w:rPr>
-              <w:t>Đặng Tuấn Tú</w:t>
+              <w:t>Trần Văn Điệp</w:t>
             </w:r>
           </w:p>
         </w:tc>
@@ -906,7 +921,29 @@
           <w:szCs w:val="28"/>
           <w:bdr w:val="none" w:sz="0" w:space="0" w:color="auto" w:frame="1"/>
         </w:rPr>
-        <w:t>a tôi (Đ</w:t>
+        <w:t>a tôi (</w:t>
+      </w:r>
+      <w:r>
+        <w:rPr>
+          <w:rStyle w:val="Emphasis"/>
+          <w:rFonts w:cstheme="minorHAnsi"/>
+          <w:color w:val="797979"/>
+          <w:sz w:val="28"/>
+          <w:szCs w:val="28"/>
+          <w:bdr w:val="none" w:sz="0" w:space="0" w:color="auto" w:frame="1"/>
+        </w:rPr>
+        <w:t>Trần Văn Điệp</w:t>
+      </w:r>
+      <w:r>
+        <w:rPr>
+          <w:rStyle w:val="Emphasis"/>
+          <w:rFonts w:ascii="Georgia" w:hAnsi="Georgia"/>
+          <w:color w:val="797979"/>
+          <w:sz w:val="28"/>
+          <w:szCs w:val="28"/>
+          <w:bdr w:val="none" w:sz="0" w:space="0" w:color="auto" w:frame="1"/>
+        </w:rPr>
+        <w:t>) cũng nh</w:t>
       </w:r>
       <w:r>
         <w:rPr>
@@ -917,7 +954,7 @@
           <w:szCs w:val="28"/>
           <w:bdr w:val="none" w:sz="0" w:space="0" w:color="auto" w:frame="1"/>
         </w:rPr>
-        <w:t>ặ</w:t>
+        <w:t>ư</w:t>
       </w:r>
       <w:r>
         <w:rPr>
@@ -928,7 +965,7 @@
           <w:szCs w:val="28"/>
           <w:bdr w:val="none" w:sz="0" w:space="0" w:color="auto" w:frame="1"/>
         </w:rPr>
-        <w:t>ng Tu</w:t>
+        <w:t xml:space="preserve"> hi</w:t>
       </w:r>
       <w:r>
         <w:rPr>
@@ -939,7 +976,7 @@
           <w:szCs w:val="28"/>
           <w:bdr w:val="none" w:sz="0" w:space="0" w:color="auto" w:frame="1"/>
         </w:rPr>
-        <w:t>ấ</w:t>
+        <w:t>ệ</w:t>
       </w:r>
       <w:r>
         <w:rPr>
@@ -950,7 +987,7 @@
           <w:szCs w:val="28"/>
           <w:bdr w:val="none" w:sz="0" w:space="0" w:color="auto" w:frame="1"/>
         </w:rPr>
-        <w:t>n Tú) cũng nh</w:t>
+        <w:t>u tr</w:t>
       </w:r>
       <w:r>
         <w:rPr>
@@ -961,7 +998,7 @@
           <w:szCs w:val="28"/>
           <w:bdr w:val="none" w:sz="0" w:space="0" w:color="auto" w:frame="1"/>
         </w:rPr>
-        <w:t>ư</w:t>
+        <w:t>ưở</w:t>
       </w:r>
       <w:r>
         <w:rPr>
@@ -972,7 +1009,7 @@
           <w:szCs w:val="28"/>
           <w:bdr w:val="none" w:sz="0" w:space="0" w:color="auto" w:frame="1"/>
         </w:rPr>
-        <w:t xml:space="preserve"> hi</w:t>
+        <w:t>ng c</w:t>
       </w:r>
       <w:r>
         <w:rPr>
@@ -983,7 +1020,7 @@
           <w:szCs w:val="28"/>
           <w:bdr w:val="none" w:sz="0" w:space="0" w:color="auto" w:frame="1"/>
         </w:rPr>
-        <w:t>ệ</w:t>
+        <w:t>ủ</w:t>
       </w:r>
       <w:r>
         <w:rPr>
@@ -994,7 +1031,7 @@
           <w:szCs w:val="28"/>
           <w:bdr w:val="none" w:sz="0" w:space="0" w:color="auto" w:frame="1"/>
         </w:rPr>
-        <w:t>u tr</w:t>
+        <w:t>a chúng tôi (Chu Tu</w:t>
       </w:r>
       <w:r>
         <w:rPr>
@@ -1005,7 +1042,7 @@
           <w:szCs w:val="28"/>
           <w:bdr w:val="none" w:sz="0" w:space="0" w:color="auto" w:frame="1"/>
         </w:rPr>
-        <w:t>ưở</w:t>
+        <w:t>ấ</w:t>
       </w:r>
       <w:r>
         <w:rPr>
@@ -1016,7 +1053,7 @@
           <w:szCs w:val="28"/>
           <w:bdr w:val="none" w:sz="0" w:space="0" w:color="auto" w:frame="1"/>
         </w:rPr>
-        <w:t>ng c</w:t>
+        <w:t>n Anh), ng</w:t>
       </w:r>
       <w:r>
         <w:rPr>
@@ -1027,7 +1064,7 @@
           <w:szCs w:val="28"/>
           <w:bdr w:val="none" w:sz="0" w:space="0" w:color="auto" w:frame="1"/>
         </w:rPr>
-        <w:t>ủ</w:t>
+        <w:t>ườ</w:t>
       </w:r>
       <w:r>
         <w:rPr>
@@ -1038,7 +1075,7 @@
           <w:szCs w:val="28"/>
           <w:bdr w:val="none" w:sz="0" w:space="0" w:color="auto" w:frame="1"/>
         </w:rPr>
-        <w:t>a chúng tôi (Chu Tu</w:t>
+        <w:t>i đã cho tôi c</w:t>
       </w:r>
       <w:r>
         <w:rPr>
@@ -1049,7 +1086,7 @@
           <w:szCs w:val="28"/>
           <w:bdr w:val="none" w:sz="0" w:space="0" w:color="auto" w:frame="1"/>
         </w:rPr>
-        <w:t>ấ</w:t>
+        <w:t>ơ</w:t>
       </w:r>
       <w:r>
         <w:rPr>
@@ -1060,7 +1097,7 @@
           <w:szCs w:val="28"/>
           <w:bdr w:val="none" w:sz="0" w:space="0" w:color="auto" w:frame="1"/>
         </w:rPr>
-        <w:t>n Anh), ng</w:t>
+        <w:t xml:space="preserve"> h</w:t>
       </w:r>
       <w:r>
         <w:rPr>
@@ -1071,7 +1108,7 @@
           <w:szCs w:val="28"/>
           <w:bdr w:val="none" w:sz="0" w:space="0" w:color="auto" w:frame="1"/>
         </w:rPr>
-        <w:t>ườ</w:t>
+        <w:t>ộ</w:t>
       </w:r>
       <w:r>
         <w:rPr>
@@ -1082,7 +1119,7 @@
           <w:szCs w:val="28"/>
           <w:bdr w:val="none" w:sz="0" w:space="0" w:color="auto" w:frame="1"/>
         </w:rPr>
-        <w:t>i đã cho tôi c</w:t>
+        <w:t>i vàng đ</w:t>
       </w:r>
       <w:r>
         <w:rPr>
@@ -1093,7 +1130,7 @@
           <w:szCs w:val="28"/>
           <w:bdr w:val="none" w:sz="0" w:space="0" w:color="auto" w:frame="1"/>
         </w:rPr>
-        <w:t>ơ</w:t>
+        <w:t>ể</w:t>
       </w:r>
       <w:r>
         <w:rPr>
@@ -1104,7 +1141,7 @@
           <w:szCs w:val="28"/>
           <w:bdr w:val="none" w:sz="0" w:space="0" w:color="auto" w:frame="1"/>
         </w:rPr>
-        <w:t xml:space="preserve"> h</w:t>
+        <w:t xml:space="preserve"> th</w:t>
       </w:r>
       <w:r>
         <w:rPr>
@@ -1115,7 +1152,7 @@
           <w:szCs w:val="28"/>
           <w:bdr w:val="none" w:sz="0" w:space="0" w:color="auto" w:frame="1"/>
         </w:rPr>
-        <w:t>ộ</w:t>
+        <w:t>ự</w:t>
       </w:r>
       <w:r>
         <w:rPr>
@@ -1126,7 +1163,7 @@
           <w:szCs w:val="28"/>
           <w:bdr w:val="none" w:sz="0" w:space="0" w:color="auto" w:frame="1"/>
         </w:rPr>
-        <w:t>i vàng đ</w:t>
+        <w:t>c hi</w:t>
       </w:r>
       <w:r>
         <w:rPr>
@@ -1137,7 +1174,7 @@
           <w:szCs w:val="28"/>
           <w:bdr w:val="none" w:sz="0" w:space="0" w:color="auto" w:frame="1"/>
         </w:rPr>
-        <w:t>ể</w:t>
+        <w:t>ệ</w:t>
       </w:r>
       <w:r>
         <w:rPr>
@@ -1148,7 +1185,7 @@
           <w:szCs w:val="28"/>
           <w:bdr w:val="none" w:sz="0" w:space="0" w:color="auto" w:frame="1"/>
         </w:rPr>
-        <w:t xml:space="preserve"> th</w:t>
+        <w:t>n d</w:t>
       </w:r>
       <w:r>
         <w:rPr>
@@ -1170,7 +1207,7 @@
           <w:szCs w:val="28"/>
           <w:bdr w:val="none" w:sz="0" w:space="0" w:color="auto" w:frame="1"/>
         </w:rPr>
-        <w:t>c hi</w:t>
+        <w:t xml:space="preserve"> án tuy</w:t>
       </w:r>
       <w:r>
         <w:rPr>
@@ -1192,7 +1229,7 @@
           <w:szCs w:val="28"/>
           <w:bdr w:val="none" w:sz="0" w:space="0" w:color="auto" w:frame="1"/>
         </w:rPr>
-        <w:t>n d</w:t>
+        <w:t>t v</w:t>
       </w:r>
       <w:r>
         <w:rPr>
@@ -1203,7 +1240,7 @@
           <w:szCs w:val="28"/>
           <w:bdr w:val="none" w:sz="0" w:space="0" w:color="auto" w:frame="1"/>
         </w:rPr>
-        <w:t>ự</w:t>
+        <w:t>ờ</w:t>
       </w:r>
       <w:r>
         <w:rPr>
@@ -1214,7 +1251,7 @@
           <w:szCs w:val="28"/>
           <w:bdr w:val="none" w:sz="0" w:space="0" w:color="auto" w:frame="1"/>
         </w:rPr>
-        <w:t xml:space="preserve"> án tuy</w:t>
+        <w:t>i này v</w:t>
       </w:r>
       <w:r>
         <w:rPr>
@@ -1225,7 +1262,7 @@
           <w:szCs w:val="28"/>
           <w:bdr w:val="none" w:sz="0" w:space="0" w:color="auto" w:frame="1"/>
         </w:rPr>
-        <w:t>ệ</w:t>
+        <w:t>ề</w:t>
       </w:r>
       <w:r>
         <w:rPr>
@@ -1236,7 +1273,7 @@
           <w:szCs w:val="28"/>
           <w:bdr w:val="none" w:sz="0" w:space="0" w:color="auto" w:frame="1"/>
         </w:rPr>
-        <w:t>t v</w:t>
+        <w:t xml:space="preserve"> ch</w:t>
       </w:r>
       <w:r>
         <w:rPr>
@@ -1247,7 +1284,7 @@
           <w:szCs w:val="28"/>
           <w:bdr w:val="none" w:sz="0" w:space="0" w:color="auto" w:frame="1"/>
         </w:rPr>
-        <w:t>ờ</w:t>
+        <w:t>ủ</w:t>
       </w:r>
       <w:r>
         <w:rPr>
@@ -1258,7 +1295,7 @@
           <w:szCs w:val="28"/>
           <w:bdr w:val="none" w:sz="0" w:space="0" w:color="auto" w:frame="1"/>
         </w:rPr>
-        <w:t>i này v</w:t>
+        <w:t xml:space="preserve"> đ</w:t>
       </w:r>
       <w:r>
         <w:rPr>
@@ -1280,7 +1317,7 @@
           <w:szCs w:val="28"/>
           <w:bdr w:val="none" w:sz="0" w:space="0" w:color="auto" w:frame="1"/>
         </w:rPr>
-        <w:t xml:space="preserve"> ch</w:t>
+        <w:t xml:space="preserve"> (eProject), cũng giúp tôi khi th</w:t>
       </w:r>
       <w:r>
         <w:rPr>
@@ -1291,7 +1328,7 @@
           <w:szCs w:val="28"/>
           <w:bdr w:val="none" w:sz="0" w:space="0" w:color="auto" w:frame="1"/>
         </w:rPr>
-        <w:t>ủ</w:t>
+        <w:t>ự</w:t>
       </w:r>
       <w:r>
         <w:rPr>
@@ -1302,7 +1339,7 @@
           <w:szCs w:val="28"/>
           <w:bdr w:val="none" w:sz="0" w:space="0" w:color="auto" w:frame="1"/>
         </w:rPr>
-        <w:t xml:space="preserve"> đ</w:t>
+        <w:t>c hi</w:t>
       </w:r>
       <w:r>
         <w:rPr>
@@ -1313,7 +1350,7 @@
           <w:szCs w:val="28"/>
           <w:bdr w:val="none" w:sz="0" w:space="0" w:color="auto" w:frame="1"/>
         </w:rPr>
-        <w:t>ề</w:t>
+        <w:t>ệ</w:t>
       </w:r>
       <w:r>
         <w:rPr>
@@ -1324,7 +1361,7 @@
           <w:szCs w:val="28"/>
           <w:bdr w:val="none" w:sz="0" w:space="0" w:color="auto" w:frame="1"/>
         </w:rPr>
-        <w:t xml:space="preserve"> (eProject), cũng giúp tôi khi th</w:t>
+        <w:t>n r</w:t>
       </w:r>
       <w:r>
         <w:rPr>
@@ -1335,7 +1372,7 @@
           <w:szCs w:val="28"/>
           <w:bdr w:val="none" w:sz="0" w:space="0" w:color="auto" w:frame="1"/>
         </w:rPr>
-        <w:t>ự</w:t>
+        <w:t>ấ</w:t>
       </w:r>
       <w:r>
         <w:rPr>
@@ -1346,7 +1383,7 @@
           <w:szCs w:val="28"/>
           <w:bdr w:val="none" w:sz="0" w:space="0" w:color="auto" w:frame="1"/>
         </w:rPr>
-        <w:t>c hi</w:t>
+        <w:t>t nhi</w:t>
       </w:r>
       <w:r>
         <w:rPr>
@@ -1357,7 +1394,7 @@
           <w:szCs w:val="28"/>
           <w:bdr w:val="none" w:sz="0" w:space="0" w:color="auto" w:frame="1"/>
         </w:rPr>
-        <w:t>ệ</w:t>
+        <w:t>ề</w:t>
       </w:r>
       <w:r>
         <w:rPr>
@@ -1368,7 +1405,7 @@
           <w:szCs w:val="28"/>
           <w:bdr w:val="none" w:sz="0" w:space="0" w:color="auto" w:frame="1"/>
         </w:rPr>
-        <w:t>n r</w:t>
+        <w:t>u Nghiên c</w:t>
       </w:r>
       <w:r>
         <w:rPr>
@@ -1379,7 +1416,7 @@
           <w:szCs w:val="28"/>
           <w:bdr w:val="none" w:sz="0" w:space="0" w:color="auto" w:frame="1"/>
         </w:rPr>
-        <w:t>ấ</w:t>
+        <w:t>ứ</w:t>
       </w:r>
       <w:r>
         <w:rPr>
@@ -1390,7 +1427,7 @@
           <w:szCs w:val="28"/>
           <w:bdr w:val="none" w:sz="0" w:space="0" w:color="auto" w:frame="1"/>
         </w:rPr>
-        <w:t>t nhi</w:t>
+        <w:t>u và tôi đã bi</w:t>
       </w:r>
       <w:r>
         <w:rPr>
@@ -1401,7 +1438,7 @@
           <w:szCs w:val="28"/>
           <w:bdr w:val="none" w:sz="0" w:space="0" w:color="auto" w:frame="1"/>
         </w:rPr>
-        <w:t>ề</w:t>
+        <w:t>ế</w:t>
       </w:r>
       <w:r>
         <w:rPr>
@@ -1412,7 +1449,7 @@
           <w:szCs w:val="28"/>
           <w:bdr w:val="none" w:sz="0" w:space="0" w:color="auto" w:frame="1"/>
         </w:rPr>
-        <w:t>u Nghiên c</w:t>
+        <w:t>t v</w:t>
       </w:r>
       <w:r>
         <w:rPr>
@@ -1423,7 +1460,7 @@
           <w:szCs w:val="28"/>
           <w:bdr w:val="none" w:sz="0" w:space="0" w:color="auto" w:frame="1"/>
         </w:rPr>
-        <w:t>ứ</w:t>
+        <w:t>ề</w:t>
       </w:r>
       <w:r>
         <w:rPr>
@@ -1434,7 +1471,7 @@
           <w:szCs w:val="28"/>
           <w:bdr w:val="none" w:sz="0" w:space="0" w:color="auto" w:frame="1"/>
         </w:rPr>
-        <w:t>u và tôi đã bi</w:t>
+        <w:t xml:space="preserve"> r</w:t>
       </w:r>
       <w:r>
         <w:rPr>
@@ -1445,7 +1482,7 @@
           <w:szCs w:val="28"/>
           <w:bdr w:val="none" w:sz="0" w:space="0" w:color="auto" w:frame="1"/>
         </w:rPr>
-        <w:t>ế</w:t>
+        <w:t>ấ</w:t>
       </w:r>
       <w:r>
         <w:rPr>
@@ -1456,7 +1493,7 @@
           <w:szCs w:val="28"/>
           <w:bdr w:val="none" w:sz="0" w:space="0" w:color="auto" w:frame="1"/>
         </w:rPr>
-        <w:t>t v</w:t>
+        <w:t>t nhi</w:t>
       </w:r>
       <w:r>
         <w:rPr>
@@ -1478,7 +1515,7 @@
           <w:szCs w:val="28"/>
           <w:bdr w:val="none" w:sz="0" w:space="0" w:color="auto" w:frame="1"/>
         </w:rPr>
-        <w:t xml:space="preserve"> r</w:t>
+        <w:t>u đi</w:t>
       </w:r>
       <w:r>
         <w:rPr>
@@ -1489,7 +1526,7 @@
           <w:szCs w:val="28"/>
           <w:bdr w:val="none" w:sz="0" w:space="0" w:color="auto" w:frame="1"/>
         </w:rPr>
-        <w:t>ấ</w:t>
+        <w:t>ề</w:t>
       </w:r>
       <w:r>
         <w:rPr>
@@ -1500,7 +1537,7 @@
           <w:szCs w:val="28"/>
           <w:bdr w:val="none" w:sz="0" w:space="0" w:color="auto" w:frame="1"/>
         </w:rPr>
-        <w:t>t nhi</w:t>
+        <w:t>u m</w:t>
       </w:r>
       <w:r>
         <w:rPr>
@@ -1511,7 +1548,7 @@
           <w:szCs w:val="28"/>
           <w:bdr w:val="none" w:sz="0" w:space="0" w:color="auto" w:frame="1"/>
         </w:rPr>
-        <w:t>ề</w:t>
+        <w:t>ớ</w:t>
       </w:r>
       <w:r>
         <w:rPr>
@@ -1522,7 +1559,7 @@
           <w:szCs w:val="28"/>
           <w:bdr w:val="none" w:sz="0" w:space="0" w:color="auto" w:frame="1"/>
         </w:rPr>
-        <w:t>u đi</w:t>
+        <w:t>i, tôi th</w:t>
       </w:r>
       <w:r>
         <w:rPr>
@@ -1533,7 +1570,7 @@
           <w:szCs w:val="28"/>
           <w:bdr w:val="none" w:sz="0" w:space="0" w:color="auto" w:frame="1"/>
         </w:rPr>
-        <w:t>ề</w:t>
+        <w:t>ự</w:t>
       </w:r>
       <w:r>
         <w:rPr>
@@ -1544,7 +1581,7 @@
           <w:szCs w:val="28"/>
           <w:bdr w:val="none" w:sz="0" w:space="0" w:color="auto" w:frame="1"/>
         </w:rPr>
-        <w:t>u m</w:t>
+        <w:t>c s</w:t>
       </w:r>
       <w:r>
         <w:rPr>
@@ -1555,7 +1592,7 @@
           <w:szCs w:val="28"/>
           <w:bdr w:val="none" w:sz="0" w:space="0" w:color="auto" w:frame="1"/>
         </w:rPr>
-        <w:t>ớ</w:t>
+        <w:t>ự</w:t>
       </w:r>
       <w:r>
         <w:rPr>
@@ -1566,7 +1603,7 @@
           <w:szCs w:val="28"/>
           <w:bdr w:val="none" w:sz="0" w:space="0" w:color="auto" w:frame="1"/>
         </w:rPr>
-        <w:t>i, tôi th</w:t>
+        <w:t xml:space="preserve"> bi</w:t>
       </w:r>
       <w:r>
         <w:rPr>
@@ -1577,7 +1614,7 @@
           <w:szCs w:val="28"/>
           <w:bdr w:val="none" w:sz="0" w:space="0" w:color="auto" w:frame="1"/>
         </w:rPr>
-        <w:t>ự</w:t>
+        <w:t>ế</w:t>
       </w:r>
       <w:r>
         <w:rPr>
@@ -1588,7 +1625,7 @@
           <w:szCs w:val="28"/>
           <w:bdr w:val="none" w:sz="0" w:space="0" w:color="auto" w:frame="1"/>
         </w:rPr>
-        <w:t>c s</w:t>
+        <w:t xml:space="preserve">t </w:t>
       </w:r>
       <w:r>
         <w:rPr>
@@ -1599,7 +1636,7 @@
           <w:szCs w:val="28"/>
           <w:bdr w:val="none" w:sz="0" w:space="0" w:color="auto" w:frame="1"/>
         </w:rPr>
-        <w:t>ự</w:t>
+        <w:t>ơ</w:t>
       </w:r>
       <w:r>
         <w:rPr>
@@ -1610,7 +1647,7 @@
           <w:szCs w:val="28"/>
           <w:bdr w:val="none" w:sz="0" w:space="0" w:color="auto" w:frame="1"/>
         </w:rPr>
-        <w:t xml:space="preserve"> bi</w:t>
+        <w:t>n h</w:t>
       </w:r>
       <w:r>
         <w:rPr>
@@ -1621,7 +1658,7 @@
           <w:szCs w:val="28"/>
           <w:bdr w:val="none" w:sz="0" w:space="0" w:color="auto" w:frame="1"/>
         </w:rPr>
-        <w:t>ế</w:t>
+        <w:t>ọ</w:t>
       </w:r>
       <w:r>
         <w:rPr>
@@ -1632,55 +1669,30 @@
           <w:szCs w:val="28"/>
           <w:bdr w:val="none" w:sz="0" w:space="0" w:color="auto" w:frame="1"/>
         </w:rPr>
-        <w:t xml:space="preserve">t </w:t>
-      </w:r>
-      <w:r>
-        <w:rPr>
-          <w:rStyle w:val="Emphasis"/>
-          <w:rFonts w:ascii="Cambria" w:hAnsi="Cambria" w:cs="Cambria"/>
-          <w:color w:val="797979"/>
-          <w:sz w:val="28"/>
-          <w:szCs w:val="28"/>
-          <w:bdr w:val="none" w:sz="0" w:space="0" w:color="auto" w:frame="1"/>
-        </w:rPr>
-        <w:t>ơ</w:t>
-      </w:r>
-      <w:r>
-        <w:rPr>
-          <w:rStyle w:val="Emphasis"/>
+        <w:t>.</w:t>
+      </w:r>
+    </w:p>
+    <w:p>
+      <w:pPr>
+        <w:rPr>
+          <w:rFonts w:ascii="Georgia" w:hAnsi="Georgia" w:cs="Segoe UI"/>
+          <w:i/>
+          <w:color w:val="000000"/>
+          <w:sz w:val="28"/>
+          <w:szCs w:val="28"/>
+          <w:shd w:val="clear" w:color="auto" w:fill="F1F0F0"/>
+        </w:rPr>
+      </w:pPr>
+      <w:r>
+        <w:rPr>
           <w:rFonts w:ascii="Georgia" w:hAnsi="Georgia"/>
           <w:color w:val="797979"/>
           <w:sz w:val="28"/>
           <w:szCs w:val="28"/>
-          <w:bdr w:val="none" w:sz="0" w:space="0" w:color="auto" w:frame="1"/>
-        </w:rPr>
-        <w:t>n h</w:t>
-      </w:r>
-      <w:r>
-        <w:rPr>
-          <w:rStyle w:val="Emphasis"/>
-          <w:rFonts w:ascii="Cambria" w:hAnsi="Cambria" w:cs="Cambria"/>
-          <w:color w:val="797979"/>
-          <w:sz w:val="28"/>
-          <w:szCs w:val="28"/>
-          <w:bdr w:val="none" w:sz="0" w:space="0" w:color="auto" w:frame="1"/>
-        </w:rPr>
-        <w:t>ọ</w:t>
-      </w:r>
-      <w:r>
-        <w:rPr>
-          <w:rStyle w:val="Emphasis"/>
-          <w:rFonts w:ascii="Georgia" w:hAnsi="Georgia"/>
-          <w:color w:val="797979"/>
-          <w:sz w:val="28"/>
-          <w:szCs w:val="28"/>
-          <w:bdr w:val="none" w:sz="0" w:space="0" w:color="auto" w:frame="1"/>
-        </w:rPr>
-        <w:t>.</w:t>
-      </w:r>
-    </w:p>
-    <w:p>
-      <w:pPr>
+        </w:rPr>
+        <w:br/>
+      </w:r>
+      <w:r>
         <w:rPr>
           <w:rFonts w:ascii="Georgia" w:hAnsi="Georgia" w:cs="Segoe UI"/>
           <w:i/>
@@ -1689,15 +1701,18 @@
           <w:szCs w:val="28"/>
           <w:shd w:val="clear" w:color="auto" w:fill="F1F0F0"/>
         </w:rPr>
-      </w:pPr>
-      <w:r>
-        <w:rPr>
-          <w:rFonts w:ascii="Georgia" w:hAnsi="Georgia"/>
-          <w:color w:val="797979"/>
-          <w:sz w:val="28"/>
-          <w:szCs w:val="28"/>
-        </w:rPr>
-        <w:br/>
+        <w:t>Th</w:t>
+      </w:r>
+      <w:r>
+        <w:rPr>
+          <w:rFonts w:ascii="Cambria" w:hAnsi="Cambria" w:cs="Cambria"/>
+          <w:i/>
+          <w:color w:val="000000"/>
+          <w:sz w:val="28"/>
+          <w:szCs w:val="28"/>
+          <w:shd w:val="clear" w:color="auto" w:fill="F1F0F0"/>
+        </w:rPr>
+        <w:t>ứ</w:t>
       </w:r>
       <w:r>
         <w:rPr>
@@ -1708,7 +1723,7 @@
           <w:szCs w:val="28"/>
           <w:shd w:val="clear" w:color="auto" w:fill="F1F0F0"/>
         </w:rPr>
-        <w:t>Th</w:t>
+        <w:t xml:space="preserve"> hai, tôi cũng mu</w:t>
       </w:r>
       <w:r>
         <w:rPr>
@@ -1719,7 +1734,7 @@
           <w:szCs w:val="28"/>
           <w:shd w:val="clear" w:color="auto" w:fill="F1F0F0"/>
         </w:rPr>
-        <w:t>ứ</w:t>
+        <w:t>ố</w:t>
       </w:r>
       <w:r>
         <w:rPr>
@@ -1730,7 +1745,7 @@
           <w:szCs w:val="28"/>
           <w:shd w:val="clear" w:color="auto" w:fill="F1F0F0"/>
         </w:rPr>
-        <w:t xml:space="preserve"> hai, tôi cũng mu</w:t>
+        <w:t>n c</w:t>
       </w:r>
       <w:r>
         <w:rPr>
@@ -1741,7 +1756,7 @@
           <w:szCs w:val="28"/>
           <w:shd w:val="clear" w:color="auto" w:fill="F1F0F0"/>
         </w:rPr>
-        <w:t>ố</w:t>
+        <w:t>ả</w:t>
       </w:r>
       <w:r>
         <w:rPr>
@@ -1752,7 +1767,7 @@
           <w:szCs w:val="28"/>
           <w:shd w:val="clear" w:color="auto" w:fill="F1F0F0"/>
         </w:rPr>
-        <w:t>n c</w:t>
+        <w:t xml:space="preserve">m </w:t>
       </w:r>
       <w:r>
         <w:rPr>
@@ -1763,7 +1778,7 @@
           <w:szCs w:val="28"/>
           <w:shd w:val="clear" w:color="auto" w:fill="F1F0F0"/>
         </w:rPr>
-        <w:t>ả</w:t>
+        <w:t>ơ</w:t>
       </w:r>
       <w:r>
         <w:rPr>
@@ -1774,7 +1789,18 @@
           <w:szCs w:val="28"/>
           <w:shd w:val="clear" w:color="auto" w:fill="F1F0F0"/>
         </w:rPr>
-        <w:t xml:space="preserve">m </w:t>
+        <w:t xml:space="preserve">n </w:t>
+      </w:r>
+      <w:r>
+        <w:rPr>
+          <w:rFonts w:ascii="Georgia" w:hAnsi="Georgia" w:cs="Georgia"/>
+          <w:i/>
+          <w:color w:val="000000"/>
+          <w:sz w:val="28"/>
+          <w:szCs w:val="28"/>
+          <w:shd w:val="clear" w:color="auto" w:fill="F1F0F0"/>
+        </w:rPr>
+        <w:t>đ</w:t>
       </w:r>
       <w:r>
         <w:rPr>
@@ -1785,7 +1811,7 @@
           <w:szCs w:val="28"/>
           <w:shd w:val="clear" w:color="auto" w:fill="F1F0F0"/>
         </w:rPr>
-        <w:t>ơ</w:t>
+        <w:t>ộ</w:t>
       </w:r>
       <w:r>
         <w:rPr>
@@ -1796,7 +1822,205 @@
           <w:szCs w:val="28"/>
           <w:shd w:val="clear" w:color="auto" w:fill="F1F0F0"/>
         </w:rPr>
-        <w:t xml:space="preserve">n </w:t>
+        <w:t>i ngũ c</w:t>
+      </w:r>
+      <w:r>
+        <w:rPr>
+          <w:rFonts w:ascii="Cambria" w:hAnsi="Cambria" w:cs="Cambria"/>
+          <w:i/>
+          <w:color w:val="000000"/>
+          <w:sz w:val="28"/>
+          <w:szCs w:val="28"/>
+          <w:shd w:val="clear" w:color="auto" w:fill="F1F0F0"/>
+        </w:rPr>
+        <w:t>ủ</w:t>
+      </w:r>
+      <w:r>
+        <w:rPr>
+          <w:rFonts w:ascii="Georgia" w:hAnsi="Georgia" w:cs="Segoe UI"/>
+          <w:i/>
+          <w:color w:val="000000"/>
+          <w:sz w:val="28"/>
+          <w:szCs w:val="28"/>
+          <w:shd w:val="clear" w:color="auto" w:fill="F1F0F0"/>
+        </w:rPr>
+        <w:t>a chúng tôi trong vi</w:t>
+      </w:r>
+      <w:r>
+        <w:rPr>
+          <w:rFonts w:ascii="Cambria" w:hAnsi="Cambria" w:cs="Cambria"/>
+          <w:i/>
+          <w:color w:val="000000"/>
+          <w:sz w:val="28"/>
+          <w:szCs w:val="28"/>
+          <w:shd w:val="clear" w:color="auto" w:fill="F1F0F0"/>
+        </w:rPr>
+        <w:t>ệ</w:t>
+      </w:r>
+      <w:r>
+        <w:rPr>
+          <w:rFonts w:ascii="Georgia" w:hAnsi="Georgia" w:cs="Segoe UI"/>
+          <w:i/>
+          <w:color w:val="000000"/>
+          <w:sz w:val="28"/>
+          <w:szCs w:val="28"/>
+          <w:shd w:val="clear" w:color="auto" w:fill="F1F0F0"/>
+        </w:rPr>
+        <w:t>c hoàn thi</w:t>
+      </w:r>
+      <w:r>
+        <w:rPr>
+          <w:rFonts w:ascii="Cambria" w:hAnsi="Cambria" w:cs="Cambria"/>
+          <w:i/>
+          <w:color w:val="000000"/>
+          <w:sz w:val="28"/>
+          <w:szCs w:val="28"/>
+          <w:shd w:val="clear" w:color="auto" w:fill="F1F0F0"/>
+        </w:rPr>
+        <w:t>ệ</w:t>
+      </w:r>
+      <w:r>
+        <w:rPr>
+          <w:rFonts w:ascii="Georgia" w:hAnsi="Georgia" w:cs="Segoe UI"/>
+          <w:i/>
+          <w:color w:val="000000"/>
+          <w:sz w:val="28"/>
+          <w:szCs w:val="28"/>
+          <w:shd w:val="clear" w:color="auto" w:fill="F1F0F0"/>
+        </w:rPr>
+        <w:t>n d</w:t>
+      </w:r>
+      <w:r>
+        <w:rPr>
+          <w:rFonts w:ascii="Cambria" w:hAnsi="Cambria" w:cs="Cambria"/>
+          <w:i/>
+          <w:color w:val="000000"/>
+          <w:sz w:val="28"/>
+          <w:szCs w:val="28"/>
+          <w:shd w:val="clear" w:color="auto" w:fill="F1F0F0"/>
+        </w:rPr>
+        <w:t>ự</w:t>
+      </w:r>
+      <w:r>
+        <w:rPr>
+          <w:rFonts w:ascii="Georgia" w:hAnsi="Georgia" w:cs="Segoe UI"/>
+          <w:i/>
+          <w:color w:val="000000"/>
+          <w:sz w:val="28"/>
+          <w:szCs w:val="28"/>
+          <w:shd w:val="clear" w:color="auto" w:fill="F1F0F0"/>
+        </w:rPr>
+        <w:t xml:space="preserve"> án này trong khung th</w:t>
+      </w:r>
+      <w:r>
+        <w:rPr>
+          <w:rFonts w:ascii="Cambria" w:hAnsi="Cambria" w:cs="Cambria"/>
+          <w:i/>
+          <w:color w:val="000000"/>
+          <w:sz w:val="28"/>
+          <w:szCs w:val="28"/>
+          <w:shd w:val="clear" w:color="auto" w:fill="F1F0F0"/>
+        </w:rPr>
+        <w:t>ờ</w:t>
+      </w:r>
+      <w:r>
+        <w:rPr>
+          <w:rFonts w:ascii="Georgia" w:hAnsi="Georgia" w:cs="Segoe UI"/>
+          <w:i/>
+          <w:color w:val="000000"/>
+          <w:sz w:val="28"/>
+          <w:szCs w:val="28"/>
+          <w:shd w:val="clear" w:color="auto" w:fill="F1F0F0"/>
+        </w:rPr>
+        <w:t>i gian gi</w:t>
+      </w:r>
+      <w:r>
+        <w:rPr>
+          <w:rFonts w:ascii="Cambria" w:hAnsi="Cambria" w:cs="Cambria"/>
+          <w:i/>
+          <w:color w:val="000000"/>
+          <w:sz w:val="28"/>
+          <w:szCs w:val="28"/>
+          <w:shd w:val="clear" w:color="auto" w:fill="F1F0F0"/>
+        </w:rPr>
+        <w:t>ớ</w:t>
+      </w:r>
+      <w:r>
+        <w:rPr>
+          <w:rFonts w:ascii="Georgia" w:hAnsi="Georgia" w:cs="Segoe UI"/>
+          <w:i/>
+          <w:color w:val="000000"/>
+          <w:sz w:val="28"/>
+          <w:szCs w:val="28"/>
+          <w:shd w:val="clear" w:color="auto" w:fill="F1F0F0"/>
+        </w:rPr>
+        <w:t>i h</w:t>
+      </w:r>
+      <w:r>
+        <w:rPr>
+          <w:rFonts w:ascii="Cambria" w:hAnsi="Cambria" w:cs="Cambria"/>
+          <w:i/>
+          <w:color w:val="000000"/>
+          <w:sz w:val="28"/>
+          <w:szCs w:val="28"/>
+          <w:shd w:val="clear" w:color="auto" w:fill="F1F0F0"/>
+        </w:rPr>
+        <w:t>ạ</w:t>
+      </w:r>
+      <w:r>
+        <w:rPr>
+          <w:rFonts w:ascii="Georgia" w:hAnsi="Georgia" w:cs="Segoe UI"/>
+          <w:i/>
+          <w:color w:val="000000"/>
+          <w:sz w:val="28"/>
+          <w:szCs w:val="28"/>
+          <w:shd w:val="clear" w:color="auto" w:fill="F1F0F0"/>
+        </w:rPr>
+        <w:t>n. Tôi có lòng bi</w:t>
+      </w:r>
+      <w:r>
+        <w:rPr>
+          <w:rFonts w:ascii="Cambria" w:hAnsi="Cambria" w:cs="Cambria"/>
+          <w:i/>
+          <w:color w:val="000000"/>
+          <w:sz w:val="28"/>
+          <w:szCs w:val="28"/>
+          <w:shd w:val="clear" w:color="auto" w:fill="F1F0F0"/>
+        </w:rPr>
+        <w:t>ế</w:t>
+      </w:r>
+      <w:r>
+        <w:rPr>
+          <w:rFonts w:ascii="Georgia" w:hAnsi="Georgia" w:cs="Segoe UI"/>
+          <w:i/>
+          <w:color w:val="000000"/>
+          <w:sz w:val="28"/>
+          <w:szCs w:val="28"/>
+          <w:shd w:val="clear" w:color="auto" w:fill="F1F0F0"/>
+        </w:rPr>
+        <w:t xml:space="preserve">t </w:t>
+      </w:r>
+      <w:r>
+        <w:rPr>
+          <w:rFonts w:ascii="Cambria" w:hAnsi="Cambria" w:cs="Cambria"/>
+          <w:i/>
+          <w:color w:val="000000"/>
+          <w:sz w:val="28"/>
+          <w:szCs w:val="28"/>
+          <w:shd w:val="clear" w:color="auto" w:fill="F1F0F0"/>
+        </w:rPr>
+        <w:t>ơ</w:t>
+      </w:r>
+      <w:r>
+        <w:rPr>
+          <w:rFonts w:ascii="Georgia" w:hAnsi="Georgia" w:cs="Segoe UI"/>
+          <w:i/>
+          <w:color w:val="000000"/>
+          <w:sz w:val="28"/>
+          <w:szCs w:val="28"/>
+          <w:shd w:val="clear" w:color="auto" w:fill="F1F0F0"/>
+        </w:rPr>
+        <w:t>n s</w:t>
       </w:r>
       <w:r>
         <w:rPr>
@@ -1807,7 +2031,18 @@
           <w:szCs w:val="28"/>
           <w:shd w:val="clear" w:color="auto" w:fill="F1F0F0"/>
         </w:rPr>
-        <w:t>đ</w:t>
+        <w:t>â</w:t>
+      </w:r>
+      <w:r>
+        <w:rPr>
+          <w:rFonts w:ascii="Georgia" w:hAnsi="Georgia" w:cs="Segoe UI"/>
+          <w:i/>
+          <w:color w:val="000000"/>
+          <w:sz w:val="28"/>
+          <w:szCs w:val="28"/>
+          <w:shd w:val="clear" w:color="auto" w:fill="F1F0F0"/>
+        </w:rPr>
+        <w:t>u s</w:t>
       </w:r>
       <w:r>
         <w:rPr>
@@ -1818,7 +2053,7 @@
           <w:szCs w:val="28"/>
           <w:shd w:val="clear" w:color="auto" w:fill="F1F0F0"/>
         </w:rPr>
-        <w:t>ộ</w:t>
+        <w:t>ắ</w:t>
       </w:r>
       <w:r>
         <w:rPr>
@@ -1829,7 +2064,7 @@
           <w:szCs w:val="28"/>
           <w:shd w:val="clear" w:color="auto" w:fill="F1F0F0"/>
         </w:rPr>
-        <w:t>i ngũ c</w:t>
+        <w:t>c đ</w:t>
       </w:r>
       <w:r>
         <w:rPr>
@@ -1840,7 +2075,7 @@
           <w:szCs w:val="28"/>
           <w:shd w:val="clear" w:color="auto" w:fill="F1F0F0"/>
         </w:rPr>
-        <w:t>ủ</w:t>
+        <w:t>ố</w:t>
       </w:r>
       <w:r>
         <w:rPr>
@@ -1851,7 +2086,7 @@
           <w:szCs w:val="28"/>
           <w:shd w:val="clear" w:color="auto" w:fill="F1F0F0"/>
         </w:rPr>
-        <w:t>a chúng tôi trong vi</w:t>
+        <w:t>i v</w:t>
       </w:r>
       <w:r>
         <w:rPr>
@@ -1862,7 +2097,7 @@
           <w:szCs w:val="28"/>
           <w:shd w:val="clear" w:color="auto" w:fill="F1F0F0"/>
         </w:rPr>
-        <w:t>ệ</w:t>
+        <w:t>ớ</w:t>
       </w:r>
       <w:r>
         <w:rPr>
@@ -1873,7 +2108,7 @@
           <w:szCs w:val="28"/>
           <w:shd w:val="clear" w:color="auto" w:fill="F1F0F0"/>
         </w:rPr>
-        <w:t>c hoàn thi</w:t>
+        <w:t>i h</w:t>
       </w:r>
       <w:r>
         <w:rPr>
@@ -1884,7 +2119,7 @@
           <w:szCs w:val="28"/>
           <w:shd w:val="clear" w:color="auto" w:fill="F1F0F0"/>
         </w:rPr>
-        <w:t>ệ</w:t>
+        <w:t>ướ</w:t>
       </w:r>
       <w:r>
         <w:rPr>
@@ -1895,7 +2130,7 @@
           <w:szCs w:val="28"/>
           <w:shd w:val="clear" w:color="auto" w:fill="F1F0F0"/>
         </w:rPr>
-        <w:t>n d</w:t>
+        <w:t>ng d</w:t>
       </w:r>
       <w:r>
         <w:rPr>
@@ -1906,7 +2141,7 @@
           <w:szCs w:val="28"/>
           <w:shd w:val="clear" w:color="auto" w:fill="F1F0F0"/>
         </w:rPr>
-        <w:t>ự</w:t>
+        <w:t>ẫ</w:t>
       </w:r>
       <w:r>
         <w:rPr>
@@ -1917,7 +2152,7 @@
           <w:szCs w:val="28"/>
           <w:shd w:val="clear" w:color="auto" w:fill="F1F0F0"/>
         </w:rPr>
-        <w:t xml:space="preserve"> án này trong khung th</w:t>
+        <w:t>n d</w:t>
       </w:r>
       <w:r>
         <w:rPr>
@@ -1928,7 +2163,7 @@
           <w:szCs w:val="28"/>
           <w:shd w:val="clear" w:color="auto" w:fill="F1F0F0"/>
         </w:rPr>
-        <w:t>ờ</w:t>
+        <w:t>ự</w:t>
       </w:r>
       <w:r>
         <w:rPr>
@@ -1939,7 +2174,7 @@
           <w:szCs w:val="28"/>
           <w:shd w:val="clear" w:color="auto" w:fill="F1F0F0"/>
         </w:rPr>
-        <w:t>i gian gi</w:t>
+        <w:t xml:space="preserve"> án c</w:t>
       </w:r>
       <w:r>
         <w:rPr>
@@ -1950,7 +2185,7 @@
           <w:szCs w:val="28"/>
           <w:shd w:val="clear" w:color="auto" w:fill="F1F0F0"/>
         </w:rPr>
-        <w:t>ớ</w:t>
+        <w:t>ủ</w:t>
       </w:r>
       <w:r>
         <w:rPr>
@@ -1961,304 +2196,18 @@
           <w:szCs w:val="28"/>
           <w:shd w:val="clear" w:color="auto" w:fill="F1F0F0"/>
         </w:rPr>
-        <w:t>i h</w:t>
-      </w:r>
-      <w:r>
-        <w:rPr>
-          <w:rFonts w:ascii="Cambria" w:hAnsi="Cambria" w:cs="Cambria"/>
+        <w:t xml:space="preserve">a chúng tôi </w:t>
+      </w:r>
+      <w:r>
+        <w:rPr>
+          <w:rFonts w:cstheme="minorHAnsi"/>
           <w:i/>
           <w:color w:val="000000"/>
           <w:sz w:val="28"/>
           <w:szCs w:val="28"/>
           <w:shd w:val="clear" w:color="auto" w:fill="F1F0F0"/>
         </w:rPr>
-        <w:t>ạ</w:t>
-      </w:r>
-      <w:r>
-        <w:rPr>
-          <w:rFonts w:ascii="Georgia" w:hAnsi="Georgia" w:cs="Segoe UI"/>
-          <w:i/>
-          <w:color w:val="000000"/>
-          <w:sz w:val="28"/>
-          <w:szCs w:val="28"/>
-          <w:shd w:val="clear" w:color="auto" w:fill="F1F0F0"/>
-        </w:rPr>
-        <w:t>n. Tôi có lòng bi</w:t>
-      </w:r>
-      <w:r>
-        <w:rPr>
-          <w:rFonts w:ascii="Cambria" w:hAnsi="Cambria" w:cs="Cambria"/>
-          <w:i/>
-          <w:color w:val="000000"/>
-          <w:sz w:val="28"/>
-          <w:szCs w:val="28"/>
-          <w:shd w:val="clear" w:color="auto" w:fill="F1F0F0"/>
-        </w:rPr>
-        <w:t>ế</w:t>
-      </w:r>
-      <w:r>
-        <w:rPr>
-          <w:rFonts w:ascii="Georgia" w:hAnsi="Georgia" w:cs="Segoe UI"/>
-          <w:i/>
-          <w:color w:val="000000"/>
-          <w:sz w:val="28"/>
-          <w:szCs w:val="28"/>
-          <w:shd w:val="clear" w:color="auto" w:fill="F1F0F0"/>
-        </w:rPr>
-        <w:t xml:space="preserve">t </w:t>
-      </w:r>
-      <w:r>
-        <w:rPr>
-          <w:rFonts w:ascii="Cambria" w:hAnsi="Cambria" w:cs="Cambria"/>
-          <w:i/>
-          <w:color w:val="000000"/>
-          <w:sz w:val="28"/>
-          <w:szCs w:val="28"/>
-          <w:shd w:val="clear" w:color="auto" w:fill="F1F0F0"/>
-        </w:rPr>
-        <w:t>ơ</w:t>
-      </w:r>
-      <w:r>
-        <w:rPr>
-          <w:rFonts w:ascii="Georgia" w:hAnsi="Georgia" w:cs="Segoe UI"/>
-          <w:i/>
-          <w:color w:val="000000"/>
-          <w:sz w:val="28"/>
-          <w:szCs w:val="28"/>
-          <w:shd w:val="clear" w:color="auto" w:fill="F1F0F0"/>
-        </w:rPr>
-        <w:t>n s</w:t>
-      </w:r>
-      <w:r>
-        <w:rPr>
-          <w:rFonts w:ascii="Georgia" w:hAnsi="Georgia" w:cs="Georgia"/>
-          <w:i/>
-          <w:color w:val="000000"/>
-          <w:sz w:val="28"/>
-          <w:szCs w:val="28"/>
-          <w:shd w:val="clear" w:color="auto" w:fill="F1F0F0"/>
-        </w:rPr>
-        <w:t>â</w:t>
-      </w:r>
-      <w:r>
-        <w:rPr>
-          <w:rFonts w:ascii="Georgia" w:hAnsi="Georgia" w:cs="Segoe UI"/>
-          <w:i/>
-          <w:color w:val="000000"/>
-          <w:sz w:val="28"/>
-          <w:szCs w:val="28"/>
-          <w:shd w:val="clear" w:color="auto" w:fill="F1F0F0"/>
-        </w:rPr>
-        <w:t>u s</w:t>
-      </w:r>
-      <w:r>
-        <w:rPr>
-          <w:rFonts w:ascii="Cambria" w:hAnsi="Cambria" w:cs="Cambria"/>
-          <w:i/>
-          <w:color w:val="000000"/>
-          <w:sz w:val="28"/>
-          <w:szCs w:val="28"/>
-          <w:shd w:val="clear" w:color="auto" w:fill="F1F0F0"/>
-        </w:rPr>
-        <w:t>ắ</w:t>
-      </w:r>
-      <w:r>
-        <w:rPr>
-          <w:rFonts w:ascii="Georgia" w:hAnsi="Georgia" w:cs="Segoe UI"/>
-          <w:i/>
-          <w:color w:val="000000"/>
-          <w:sz w:val="28"/>
-          <w:szCs w:val="28"/>
-          <w:shd w:val="clear" w:color="auto" w:fill="F1F0F0"/>
-        </w:rPr>
-        <w:t>c đ</w:t>
-      </w:r>
-      <w:r>
-        <w:rPr>
-          <w:rFonts w:ascii="Cambria" w:hAnsi="Cambria" w:cs="Cambria"/>
-          <w:i/>
-          <w:color w:val="000000"/>
-          <w:sz w:val="28"/>
-          <w:szCs w:val="28"/>
-          <w:shd w:val="clear" w:color="auto" w:fill="F1F0F0"/>
-        </w:rPr>
-        <w:t>ố</w:t>
-      </w:r>
-      <w:r>
-        <w:rPr>
-          <w:rFonts w:ascii="Georgia" w:hAnsi="Georgia" w:cs="Segoe UI"/>
-          <w:i/>
-          <w:color w:val="000000"/>
-          <w:sz w:val="28"/>
-          <w:szCs w:val="28"/>
-          <w:shd w:val="clear" w:color="auto" w:fill="F1F0F0"/>
-        </w:rPr>
-        <w:t>i v</w:t>
-      </w:r>
-      <w:r>
-        <w:rPr>
-          <w:rFonts w:ascii="Cambria" w:hAnsi="Cambria" w:cs="Cambria"/>
-          <w:i/>
-          <w:color w:val="000000"/>
-          <w:sz w:val="28"/>
-          <w:szCs w:val="28"/>
-          <w:shd w:val="clear" w:color="auto" w:fill="F1F0F0"/>
-        </w:rPr>
-        <w:t>ớ</w:t>
-      </w:r>
-      <w:r>
-        <w:rPr>
-          <w:rFonts w:ascii="Georgia" w:hAnsi="Georgia" w:cs="Segoe UI"/>
-          <w:i/>
-          <w:color w:val="000000"/>
-          <w:sz w:val="28"/>
-          <w:szCs w:val="28"/>
-          <w:shd w:val="clear" w:color="auto" w:fill="F1F0F0"/>
-        </w:rPr>
-        <w:t>i h</w:t>
-      </w:r>
-      <w:r>
-        <w:rPr>
-          <w:rFonts w:ascii="Cambria" w:hAnsi="Cambria" w:cs="Cambria"/>
-          <w:i/>
-          <w:color w:val="000000"/>
-          <w:sz w:val="28"/>
-          <w:szCs w:val="28"/>
-          <w:shd w:val="clear" w:color="auto" w:fill="F1F0F0"/>
-        </w:rPr>
-        <w:t>ướ</w:t>
-      </w:r>
-      <w:r>
-        <w:rPr>
-          <w:rFonts w:ascii="Georgia" w:hAnsi="Georgia" w:cs="Segoe UI"/>
-          <w:i/>
-          <w:color w:val="000000"/>
-          <w:sz w:val="28"/>
-          <w:szCs w:val="28"/>
-          <w:shd w:val="clear" w:color="auto" w:fill="F1F0F0"/>
-        </w:rPr>
-        <w:t>ng d</w:t>
-      </w:r>
-      <w:r>
-        <w:rPr>
-          <w:rFonts w:ascii="Cambria" w:hAnsi="Cambria" w:cs="Cambria"/>
-          <w:i/>
-          <w:color w:val="000000"/>
-          <w:sz w:val="28"/>
-          <w:szCs w:val="28"/>
-          <w:shd w:val="clear" w:color="auto" w:fill="F1F0F0"/>
-        </w:rPr>
-        <w:t>ẫ</w:t>
-      </w:r>
-      <w:r>
-        <w:rPr>
-          <w:rFonts w:ascii="Georgia" w:hAnsi="Georgia" w:cs="Segoe UI"/>
-          <w:i/>
-          <w:color w:val="000000"/>
-          <w:sz w:val="28"/>
-          <w:szCs w:val="28"/>
-          <w:shd w:val="clear" w:color="auto" w:fill="F1F0F0"/>
-        </w:rPr>
-        <w:t>n d</w:t>
-      </w:r>
-      <w:r>
-        <w:rPr>
-          <w:rFonts w:ascii="Cambria" w:hAnsi="Cambria" w:cs="Cambria"/>
-          <w:i/>
-          <w:color w:val="000000"/>
-          <w:sz w:val="28"/>
-          <w:szCs w:val="28"/>
-          <w:shd w:val="clear" w:color="auto" w:fill="F1F0F0"/>
-        </w:rPr>
-        <w:t>ự</w:t>
-      </w:r>
-      <w:r>
-        <w:rPr>
-          <w:rFonts w:ascii="Georgia" w:hAnsi="Georgia" w:cs="Segoe UI"/>
-          <w:i/>
-          <w:color w:val="000000"/>
-          <w:sz w:val="28"/>
-          <w:szCs w:val="28"/>
-          <w:shd w:val="clear" w:color="auto" w:fill="F1F0F0"/>
-        </w:rPr>
-        <w:t xml:space="preserve"> án c</w:t>
-      </w:r>
-      <w:r>
-        <w:rPr>
-          <w:rFonts w:ascii="Cambria" w:hAnsi="Cambria" w:cs="Cambria"/>
-          <w:i/>
-          <w:color w:val="000000"/>
-          <w:sz w:val="28"/>
-          <w:szCs w:val="28"/>
-          <w:shd w:val="clear" w:color="auto" w:fill="F1F0F0"/>
-        </w:rPr>
-        <w:t>ủ</w:t>
-      </w:r>
-      <w:r>
-        <w:rPr>
-          <w:rFonts w:ascii="Georgia" w:hAnsi="Georgia" w:cs="Segoe UI"/>
-          <w:i/>
-          <w:color w:val="000000"/>
-          <w:sz w:val="28"/>
-          <w:szCs w:val="28"/>
-          <w:shd w:val="clear" w:color="auto" w:fill="F1F0F0"/>
-        </w:rPr>
-        <w:t xml:space="preserve">a chúng tôi </w:t>
-      </w:r>
-      <w:r>
-        <w:rPr>
-          <w:rFonts w:ascii="Georgia" w:hAnsi="Georgia" w:cs="Segoe UI"/>
-          <w:i/>
-          <w:color w:val="000000"/>
-          <w:sz w:val="28"/>
-          <w:szCs w:val="28"/>
-          <w:shd w:val="clear" w:color="auto" w:fill="F1F0F0"/>
-        </w:rPr>
-        <w:t>Đ</w:t>
-      </w:r>
-      <w:r>
-        <w:rPr>
-          <w:rFonts w:ascii="Cambria" w:hAnsi="Cambria" w:cs="Cambria"/>
-          <w:i/>
-          <w:color w:val="000000"/>
-          <w:sz w:val="28"/>
-          <w:szCs w:val="28"/>
-          <w:shd w:val="clear" w:color="auto" w:fill="F1F0F0"/>
-        </w:rPr>
-        <w:t>ặ</w:t>
-      </w:r>
-      <w:r>
-        <w:rPr>
-          <w:rFonts w:ascii="Georgia" w:hAnsi="Georgia" w:cs="Segoe UI"/>
-          <w:i/>
-          <w:color w:val="000000"/>
-          <w:sz w:val="28"/>
-          <w:szCs w:val="28"/>
-          <w:shd w:val="clear" w:color="auto" w:fill="F1F0F0"/>
-        </w:rPr>
-        <w:t>ng Tu</w:t>
-      </w:r>
-      <w:r>
-        <w:rPr>
-          <w:rFonts w:ascii="Cambria" w:hAnsi="Cambria" w:cs="Cambria"/>
-          <w:i/>
-          <w:color w:val="000000"/>
-          <w:sz w:val="28"/>
-          <w:szCs w:val="28"/>
-          <w:shd w:val="clear" w:color="auto" w:fill="F1F0F0"/>
-        </w:rPr>
-        <w:t>ấ</w:t>
-      </w:r>
-      <w:r>
-        <w:rPr>
-          <w:rFonts w:ascii="Georgia" w:hAnsi="Georgia" w:cs="Segoe UI"/>
-          <w:i/>
-          <w:color w:val="000000"/>
-          <w:sz w:val="28"/>
-          <w:szCs w:val="28"/>
-          <w:shd w:val="clear" w:color="auto" w:fill="F1F0F0"/>
-        </w:rPr>
-        <w:t>n Tú</w:t>
+        <w:t>Trần Văn Điệp</w:t>
       </w:r>
       <w:r>
         <w:rPr>
@@ -3243,7 +3192,17 @@
           <w:szCs w:val="28"/>
           <w:shd w:val="clear" w:color="auto" w:fill="F1F0F0"/>
         </w:rPr>
-        <w:t>a Aptech Aprotrain đã giúp chúng tôi hoàn thành thành công công vi</w:t>
+        <w:t xml:space="preserve">a Aptech </w:t>
+      </w:r>
+      <w:r>
+        <w:rPr>
+          <w:rFonts w:ascii="Georgia" w:hAnsi="Georgia" w:cs="Segoe UI"/>
+          <w:color w:val="000000"/>
+          <w:sz w:val="28"/>
+          <w:szCs w:val="28"/>
+          <w:shd w:val="clear" w:color="auto" w:fill="F1F0F0"/>
+        </w:rPr>
+        <w:t>đã giúp chúng tôi hoàn thành thành công công vi</w:t>
       </w:r>
       <w:r>
         <w:rPr>
@@ -3513,17 +3472,17 @@
           <w:szCs w:val="28"/>
           <w:shd w:val="clear" w:color="auto" w:fill="F1F0F0"/>
         </w:rPr>
-        <w:t xml:space="preserve"> nhân viên trong phòng thí nghi</w:t>
-      </w:r>
-      <w:r>
-        <w:rPr>
-          <w:rFonts w:ascii="Cambria" w:hAnsi="Cambria" w:cs="Cambria"/>
-          <w:color w:val="000000"/>
-          <w:sz w:val="28"/>
-          <w:szCs w:val="28"/>
-          <w:shd w:val="clear" w:color="auto" w:fill="F1F0F0"/>
-        </w:rPr>
-        <w:t>ệ</w:t>
+        <w:t xml:space="preserve"> nhân viên trong phòng </w:t>
+      </w:r>
+      <w:r>
+        <w:rPr>
+          <w:rFonts w:ascii="Arial" w:hAnsi="Arial" w:cs="Arial"/>
+          <w:color w:val="000000"/>
+          <w:sz w:val="28"/>
+          <w:szCs w:val="28"/>
+          <w:shd w:val="clear" w:color="auto" w:fill="F1F0F0"/>
+        </w:rPr>
+        <w:t>thực</w:t>
       </w:r>
       <w:r>
         <w:rPr>
@@ -3533,7 +3492,17 @@
           <w:szCs w:val="28"/>
           <w:shd w:val="clear" w:color="auto" w:fill="F1F0F0"/>
         </w:rPr>
-        <w:t>m đ</w:t>
+        <w:t xml:space="preserve"> hành</w:t>
+      </w:r>
+      <w:r>
+        <w:rPr>
+          <w:rFonts w:ascii="Georgia" w:hAnsi="Georgia" w:cs="Segoe UI"/>
+          <w:color w:val="000000"/>
+          <w:sz w:val="28"/>
+          <w:szCs w:val="28"/>
+          <w:shd w:val="clear" w:color="auto" w:fill="F1F0F0"/>
+        </w:rPr>
+        <w:t xml:space="preserve"> đ</w:t>
       </w:r>
       <w:r>
         <w:rPr>
@@ -3685,6 +3654,8 @@
         </w:rPr>
         <w:br w:type="page"/>
       </w:r>
+      <w:bookmarkStart w:id="0" w:name="_GoBack"/>
+      <w:bookmarkEnd w:id="0"/>
     </w:p>
     <w:p>
       <w:pPr>
@@ -5488,7 +5459,7 @@
           </mc:Choice>
           <mc:Fallback>
             <w:pict>
-              <v:shapetype w14:anchorId="7DF1B1BA" id="_x0000_t32" coordsize="21600,21600" o:spt="32" o:oned="t" path="m,l21600,21600e" filled="f">
+              <v:shapetype w14:anchorId="5A036AA6" id="_x0000_t32" coordsize="21600,21600" o:spt="32" o:oned="t" path="m,l21600,21600e" filled="f">
                 <v:path arrowok="t" fillok="f" o:connecttype="none"/>
                 <o:lock v:ext="edit" shapetype="t"/>
               </v:shapetype>
@@ -5572,7 +5543,7 @@
           </mc:Choice>
           <mc:Fallback>
             <w:pict>
-              <v:shape w14:anchorId="77A0FE55" id="Straight Arrow Connector 34" o:spid="_x0000_s1026" type="#_x0000_t32" style="position:absolute;margin-left:278pt;margin-top:1.55pt;width:34pt;height:37pt;z-index:251668480;visibility:visible;mso-wrap-style:square;mso-width-percent:0;mso-height-percent:0;mso-wrap-distance-left:9pt;mso-wrap-distance-top:0;mso-wrap-distance-right:9pt;mso-wrap-distance-bottom:0;mso-position-horizontal:absolute;mso-position-horizontal-relative:text;mso-position-vertical:absolute;mso-position-vertical-relative:text;mso-width-percent:0;mso-height-percent:0;mso-width-relative:margin;mso-height-relative:margin" o:gfxdata="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" strokecolor="#f07f09 [3204]" strokeweight=".5pt">
+              <v:shape w14:anchorId="6DB804A9" id="Straight Arrow Connector 34" o:spid="_x0000_s1026" type="#_x0000_t32" style="position:absolute;margin-left:278pt;margin-top:1.55pt;width:34pt;height:37pt;z-index:251668480;visibility:visible;mso-wrap-style:square;mso-width-percent:0;mso-height-percent:0;mso-wrap-distance-left:9pt;mso-wrap-distance-top:0;mso-wrap-distance-right:9pt;mso-wrap-distance-bottom:0;mso-position-horizontal:absolute;mso-position-horizontal-relative:text;mso-position-vertical:absolute;mso-position-vertical-relative:text;mso-width-percent:0;mso-height-percent:0;mso-width-relative:margin;mso-height-relative:margin" o:gfxdata="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" strokecolor="#f07f09 [3204]" strokeweight=".5pt">
                 <v:stroke endarrow="open" joinstyle="miter"/>
               </v:shape>
             </w:pict>
@@ -5776,7 +5747,7 @@
           </mc:Choice>
           <mc:Fallback>
             <w:pict>
-              <v:shape w14:anchorId="2FA3ABEA" id="Straight Arrow Connector 61" o:spid="_x0000_s1026" type="#_x0000_t32" style="position:absolute;margin-left:349.5pt;margin-top:41.6pt;width:95.5pt;height:88.5pt;z-index:251710464;visibility:visible;mso-wrap-style:square;mso-width-percent:0;mso-height-percent:0;mso-wrap-distance-left:9pt;mso-wrap-distance-top:0;mso-wrap-distance-right:9pt;mso-wrap-distance-bottom:0;mso-position-horizontal:absolute;mso-position-horizontal-relative:text;mso-position-vertical:absolute;mso-position-vertical-relative:text;mso-width-percent:0;mso-height-percent:0;mso-width-relative:margin;mso-height-relative:margin" o:gfxdata="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" strokecolor="#f07f09 [3204]" strokeweight=".5pt">
+              <v:shape w14:anchorId="1EC571DA" id="Straight Arrow Connector 61" o:spid="_x0000_s1026" type="#_x0000_t32" style="position:absolute;margin-left:349.5pt;margin-top:41.6pt;width:95.5pt;height:88.5pt;z-index:251710464;visibility:visible;mso-wrap-style:square;mso-width-percent:0;mso-height-percent:0;mso-wrap-distance-left:9pt;mso-wrap-distance-top:0;mso-wrap-distance-right:9pt;mso-wrap-distance-bottom:0;mso-position-horizontal:absolute;mso-position-horizontal-relative:text;mso-position-vertical:absolute;mso-position-vertical-relative:text;mso-width-percent:0;mso-height-percent:0;mso-width-relative:margin;mso-height-relative:margin" o:gfxdata="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" strokecolor="#f07f09 [3204]" strokeweight=".5pt">
                 <v:stroke endarrow="open" joinstyle="miter"/>
               </v:shape>
             </w:pict>
@@ -5849,7 +5820,7 @@
           </mc:Choice>
           <mc:Fallback>
             <w:pict>
-              <v:shape w14:anchorId="40C17B0E" id="Straight Arrow Connector 60" o:spid="_x0000_s1026" type="#_x0000_t32" style="position:absolute;margin-left:333pt;margin-top:44.1pt;width:13.7pt;height:82.8pt;flip:x;z-index:251755520;visibility:visible;mso-wrap-style:square;mso-width-percent:0;mso-height-percent:0;mso-wrap-distance-left:9pt;mso-wrap-distance-top:0;mso-wrap-distance-right:9pt;mso-wrap-distance-bottom:0;mso-position-horizontal:absolute;mso-position-horizontal-relative:text;mso-position-vertical:absolute;mso-position-vertical-relative:text;mso-width-percent:0;mso-height-percent:0;mso-width-relative:margin;mso-height-relative:margin" o:gfxdata="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" strokecolor="#f07f09 [3204]" strokeweight=".5pt">
+              <v:shape w14:anchorId="7462A56F" id="Straight Arrow Connector 60" o:spid="_x0000_s1026" type="#_x0000_t32" style="position:absolute;margin-left:333pt;margin-top:44.1pt;width:13.7pt;height:82.8pt;flip:x;z-index:251755520;visibility:visible;mso-wrap-style:square;mso-width-percent:0;mso-height-percent:0;mso-wrap-distance-left:9pt;mso-wrap-distance-top:0;mso-wrap-distance-right:9pt;mso-wrap-distance-bottom:0;mso-position-horizontal:absolute;mso-position-horizontal-relative:text;mso-position-vertical:absolute;mso-position-vertical-relative:text;mso-width-percent:0;mso-height-percent:0;mso-width-relative:margin;mso-height-relative:margin" o:gfxdata="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" strokecolor="#f07f09 [3204]" strokeweight=".5pt">
                 <v:stroke endarrow="open" joinstyle="miter"/>
               </v:shape>
             </w:pict>
@@ -5922,7 +5893,7 @@
           </mc:Choice>
           <mc:Fallback>
             <w:pict>
-              <v:shape w14:anchorId="76D5EC69" id="Straight Arrow Connector 59" o:spid="_x0000_s1026" type="#_x0000_t32" style="position:absolute;margin-left:127.55pt;margin-top:35.6pt;width:303.45pt;height:96pt;z-index:251706368;visibility:visible;mso-wrap-style:square;mso-width-percent:0;mso-height-percent:0;mso-wrap-distance-left:9pt;mso-wrap-distance-top:0;mso-wrap-distance-right:9pt;mso-wrap-distance-bottom:0;mso-position-horizontal:absolute;mso-position-horizontal-relative:text;mso-position-vertical:absolute;mso-position-vertical-relative:text;mso-width-percent:0;mso-height-percent:0;mso-width-relative:margin;mso-height-relative:margin" o:gfxdata="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" strokecolor="#f07f09 [3204]" strokeweight=".5pt">
+              <v:shape w14:anchorId="2799194A" id="Straight Arrow Connector 59" o:spid="_x0000_s1026" type="#_x0000_t32" style="position:absolute;margin-left:127.55pt;margin-top:35.6pt;width:303.45pt;height:96pt;z-index:251706368;visibility:visible;mso-wrap-style:square;mso-width-percent:0;mso-height-percent:0;mso-wrap-distance-left:9pt;mso-wrap-distance-top:0;mso-wrap-distance-right:9pt;mso-wrap-distance-bottom:0;mso-position-horizontal:absolute;mso-position-horizontal-relative:text;mso-position-vertical:absolute;mso-position-vertical-relative:text;mso-width-percent:0;mso-height-percent:0;mso-width-relative:margin;mso-height-relative:margin" o:gfxdata="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" strokecolor="#f07f09 [3204]" strokeweight=".5pt">
                 <v:stroke endarrow="open" joinstyle="miter"/>
               </v:shape>
             </w:pict>
@@ -5995,7 +5966,7 @@
           </mc:Choice>
           <mc:Fallback>
             <w:pict>
-              <v:shape w14:anchorId="3AD017EC" id="Straight Arrow Connector 58" o:spid="_x0000_s1026" type="#_x0000_t32" style="position:absolute;margin-left:124pt;margin-top:35.1pt;width:187.5pt;height:98pt;z-index:251753472;visibility:visible;mso-wrap-style:square;mso-width-percent:0;mso-height-percent:0;mso-wrap-distance-left:9pt;mso-wrap-distance-top:0;mso-wrap-distance-right:9pt;mso-wrap-distance-bottom:0;mso-position-horizontal:absolute;mso-position-horizontal-relative:text;mso-position-vertical:absolute;mso-position-vertical-relative:text;mso-width-percent:0;mso-height-percent:0;mso-width-relative:margin;mso-height-relative:margin" o:gfxdata="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" strokecolor="#f07f09 [3204]" strokeweight=".5pt">
+              <v:shape w14:anchorId="41516984" id="Straight Arrow Connector 58" o:spid="_x0000_s1026" type="#_x0000_t32" style="position:absolute;margin-left:124pt;margin-top:35.1pt;width:187.5pt;height:98pt;z-index:251753472;visibility:visible;mso-wrap-style:square;mso-width-percent:0;mso-height-percent:0;mso-wrap-distance-left:9pt;mso-wrap-distance-top:0;mso-wrap-distance-right:9pt;mso-wrap-distance-bottom:0;mso-position-horizontal:absolute;mso-position-horizontal-relative:text;mso-position-vertical:absolute;mso-position-vertical-relative:text;mso-width-percent:0;mso-height-percent:0;mso-width-relative:margin;mso-height-relative:margin" o:gfxdata="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" strokecolor="#f07f09 [3204]" strokeweight=".5pt">
                 <v:stroke endarrow="open" joinstyle="miter"/>
               </v:shape>
             </w:pict>
@@ -6068,7 +6039,7 @@
           </mc:Choice>
           <mc:Fallback>
             <w:pict>
-              <v:shape w14:anchorId="530133B8" id="Straight Arrow Connector 56" o:spid="_x0000_s1026" type="#_x0000_t32" style="position:absolute;margin-left:136pt;margin-top:48.6pt;width:64.45pt;height:81pt;z-index:251752448;visibility:visible;mso-wrap-style:square;mso-width-percent:0;mso-height-percent:0;mso-wrap-distance-left:9pt;mso-wrap-distance-top:0;mso-wrap-distance-right:9pt;mso-wrap-distance-bottom:0;mso-position-horizontal:absolute;mso-position-horizontal-relative:text;mso-position-vertical:absolute;mso-position-vertical-relative:text;mso-width-percent:0;mso-height-percent:0;mso-width-relative:margin;mso-height-relative:margin" o:gfxdata="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" strokecolor="#f07f09 [3204]" strokeweight=".5pt">
+              <v:shape w14:anchorId="7694CC83" id="Straight Arrow Connector 56" o:spid="_x0000_s1026" type="#_x0000_t32" style="position:absolute;margin-left:136pt;margin-top:48.6pt;width:64.45pt;height:81pt;z-index:251752448;visibility:visible;mso-wrap-style:square;mso-width-percent:0;mso-height-percent:0;mso-wrap-distance-left:9pt;mso-wrap-distance-top:0;mso-wrap-distance-right:9pt;mso-wrap-distance-bottom:0;mso-position-horizontal:absolute;mso-position-horizontal-relative:text;mso-position-vertical:absolute;mso-position-vertical-relative:text;mso-width-percent:0;mso-height-percent:0;mso-width-relative:margin;mso-height-relative:margin" o:gfxdata="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" strokecolor="#f07f09 [3204]" strokeweight=".5pt">
                 <v:stroke endarrow="open" joinstyle="miter"/>
               </v:shape>
             </w:pict>
@@ -6141,7 +6112,7 @@
           </mc:Choice>
           <mc:Fallback>
             <w:pict>
-              <v:shape w14:anchorId="39B07096" id="Straight Arrow Connector 44" o:spid="_x0000_s1026" type="#_x0000_t32" style="position:absolute;margin-left:119.5pt;margin-top:43.6pt;width:5.05pt;height:81.5pt;flip:x;z-index:251620352;visibility:visible;mso-wrap-style:square;mso-width-percent:0;mso-height-percent:0;mso-wrap-distance-left:9pt;mso-wrap-distance-top:0;mso-wrap-distance-right:9pt;mso-wrap-distance-bottom:0;mso-position-horizontal:absolute;mso-position-horizontal-relative:text;mso-position-vertical:absolute;mso-position-vertical-relative:text;mso-width-percent:0;mso-height-percent:0;mso-width-relative:margin;mso-height-relative:margin" o:gfxdata="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" strokecolor="#f07f09 [3204]" strokeweight=".5pt">
+              <v:shape w14:anchorId="505429EF" id="Straight Arrow Connector 44" o:spid="_x0000_s1026" type="#_x0000_t32" style="position:absolute;margin-left:119.5pt;margin-top:43.6pt;width:5.05pt;height:81.5pt;flip:x;z-index:251620352;visibility:visible;mso-wrap-style:square;mso-width-percent:0;mso-height-percent:0;mso-wrap-distance-left:9pt;mso-wrap-distance-top:0;mso-wrap-distance-right:9pt;mso-wrap-distance-bottom:0;mso-position-horizontal:absolute;mso-position-horizontal-relative:text;mso-position-vertical:absolute;mso-position-vertical-relative:text;mso-width-percent:0;mso-height-percent:0;mso-width-relative:margin;mso-height-relative:margin" o:gfxdata="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" strokecolor="#f07f09 [3204]" strokeweight=".5pt">
                 <v:stroke endarrow="open" joinstyle="miter"/>
               </v:shape>
             </w:pict>
@@ -6214,7 +6185,7 @@
           </mc:Choice>
           <mc:Fallback>
             <w:pict>
-              <v:shape w14:anchorId="783DDF4D" id="Straight Arrow Connector 54" o:spid="_x0000_s1026" type="#_x0000_t32" style="position:absolute;margin-left:3pt;margin-top:49.1pt;width:108.55pt;height:73pt;flip:x;z-index:251751424;visibility:visible;mso-wrap-style:square;mso-width-percent:0;mso-height-percent:0;mso-wrap-distance-left:9pt;mso-wrap-distance-top:0;mso-wrap-distance-right:9pt;mso-wrap-distance-bottom:0;mso-position-horizontal:absolute;mso-position-horizontal-relative:text;mso-position-vertical:absolute;mso-position-vertical-relative:text;mso-width-percent:0;mso-height-percent:0;mso-width-relative:margin;mso-height-relative:margin" o:gfxdata="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" strokecolor="#f07f09 [3204]" strokeweight=".5pt">
+              <v:shape w14:anchorId="3CCDB874" id="Straight Arrow Connector 54" o:spid="_x0000_s1026" type="#_x0000_t32" style="position:absolute;margin-left:3pt;margin-top:49.1pt;width:108.55pt;height:73pt;flip:x;z-index:251751424;visibility:visible;mso-wrap-style:square;mso-width-percent:0;mso-height-percent:0;mso-wrap-distance-left:9pt;mso-wrap-distance-top:0;mso-wrap-distance-right:9pt;mso-wrap-distance-bottom:0;mso-position-horizontal:absolute;mso-position-horizontal-relative:text;mso-position-vertical:absolute;mso-position-vertical-relative:text;mso-width-percent:0;mso-height-percent:0;mso-width-relative:margin;mso-height-relative:margin" o:gfxdata="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" strokecolor="#f07f09 [3204]" strokeweight=".5pt">
                 <v:stroke endarrow="open" joinstyle="miter"/>
               </v:shape>
             </w:pict>
@@ -9140,8 +9111,6 @@
           <w:szCs w:val="28"/>
         </w:rPr>
       </w:pPr>
-      <w:bookmarkStart w:id="0" w:name="_GoBack"/>
-      <w:bookmarkEnd w:id="0"/>
     </w:p>
     <w:p>
       <w:pPr>
@@ -9471,7 +9440,7 @@
 </file>
 
 <file path=word/endnotes.xml><?xml version="1.0" encoding="utf-8"?>
-<w:endnotes xmlns:wpc="http://schemas.microsoft.com/office/word/2010/wordprocessingCanvas" xmlns:cx="http://schemas.microsoft.com/office/drawing/2014/chartex" xmlns:mc="http://schemas.openxmlformats.org/markup-compatibility/2006" xmlns:o="urn:schemas-microsoft-com:office:office" xmlns:r="http://schemas.openxmlformats.org/officeDocument/2006/relationships" xmlns:m="http://schemas.openxmlformats.org/officeDocument/2006/math" xmlns:v="urn:schemas-microsoft-com:vml" xmlns:wp14="http://schemas.microsoft.com/office/word/2010/wordprocessingDrawing" xmlns:wp="http://schemas.openxmlformats.org/drawingml/2006/wordprocessingDrawing" xmlns:w10="urn:schemas-microsoft-com:office:word" xmlns:w="http://schemas.openxmlformats.org/wordprocessingml/2006/main" xmlns:w14="http://schemas.microsoft.com/office/word/2010/wordml" xmlns:w15="http://schemas.microsoft.com/office/word/2012/wordml" xmlns:w16se="http://schemas.microsoft.com/office/word/2015/wordml/symex" xmlns:wpg="http://schemas.microsoft.com/office/word/2010/wordprocessingGroup" xmlns:wpi="http://schemas.microsoft.com/office/word/2010/wordprocessingInk" xmlns:wne="http://schemas.microsoft.com/office/word/2006/wordml" xmlns:wps="http://schemas.microsoft.com/office/word/2010/wordprocessingShape" mc:Ignorable="w14 w15 w16se wp14">
+<w:endnotes xmlns:wpc="http://schemas.microsoft.com/office/word/2010/wordprocessingCanvas" xmlns:cx="http://schemas.microsoft.com/office/drawing/2014/chartex" xmlns:cx1="http://schemas.microsoft.com/office/drawing/2015/9/8/chartex" xmlns:cx2="http://schemas.microsoft.com/office/drawing/2015/10/21/chartex" xmlns:cx3="http://schemas.microsoft.com/office/drawing/2016/5/9/chartex" xmlns:cx4="http://schemas.microsoft.com/office/drawing/2016/5/10/chartex" xmlns:cx5="http://schemas.microsoft.com/office/drawing/2016/5/11/chartex" xmlns:cx6="http://schemas.microsoft.com/office/drawing/2016/5/12/chartex" xmlns:cx7="http://schemas.microsoft.com/office/drawing/2016/5/13/chartex" xmlns:cx8="http://schemas.microsoft.com/office/drawing/2016/5/14/chartex" xmlns:mc="http://schemas.openxmlformats.org/markup-compatibility/2006" xmlns:aink="http://schemas.microsoft.com/office/drawing/2016/ink" xmlns:am3d="http://schemas.microsoft.com/office/drawing/2017/model3d" xmlns:o="urn:schemas-microsoft-com:office:office" xmlns:r="http://schemas.openxmlformats.org/officeDocument/2006/relationships" xmlns:m="http://schemas.openxmlformats.org/officeDocument/2006/math" xmlns:v="urn:schemas-microsoft-com:vml" xmlns:wp14="http://schemas.microsoft.com/office/word/2010/wordprocessingDrawing" xmlns:wp="http://schemas.openxmlformats.org/drawingml/2006/wordprocessingDrawing" xmlns:w10="urn:schemas-microsoft-com:office:word" xmlns:w="http://schemas.openxmlformats.org/wordprocessingml/2006/main" xmlns:w14="http://schemas.microsoft.com/office/word/2010/wordml" xmlns:w15="http://schemas.microsoft.com/office/word/2012/wordml" xmlns:w16cid="http://schemas.microsoft.com/office/word/2016/wordml/cid" xmlns:w16se="http://schemas.microsoft.com/office/word/2015/wordml/symex" xmlns:wpg="http://schemas.microsoft.com/office/word/2010/wordprocessingGroup" xmlns:wpi="http://schemas.microsoft.com/office/word/2010/wordprocessingInk" xmlns:wne="http://schemas.microsoft.com/office/word/2006/wordml" xmlns:wps="http://schemas.microsoft.com/office/word/2010/wordprocessingShape" mc:Ignorable="w14 w15 w16se w16cid wp14">
   <w:endnote w:type="separator" w:id="-1">
     <w:p>
       <w:pPr>
@@ -9496,7 +9465,7 @@
 </file>
 
 <file path=word/footer1.xml><?xml version="1.0" encoding="utf-8"?>
-<w:ftr xmlns:wpc="http://schemas.microsoft.com/office/word/2010/wordprocessingCanvas" xmlns:cx="http://schemas.microsoft.com/office/drawing/2014/chartex" xmlns:mc="http://schemas.openxmlformats.org/markup-compatibility/2006" xmlns:o="urn:schemas-microsoft-com:office:office" xmlns:r="http://schemas.openxmlformats.org/officeDocument/2006/relationships" xmlns:m="http://schemas.openxmlformats.org/officeDocument/2006/math" xmlns:v="urn:schemas-microsoft-com:vml" xmlns:wp14="http://schemas.microsoft.com/office/word/2010/wordprocessingDrawing" xmlns:wp="http://schemas.openxmlformats.org/drawingml/2006/wordprocessingDrawing" xmlns:w10="urn:schemas-microsoft-com:office:word" xmlns:w="http://schemas.openxmlformats.org/wordprocessingml/2006/main" xmlns:w14="http://schemas.microsoft.com/office/word/2010/wordml" xmlns:w15="http://schemas.microsoft.com/office/word/2012/wordml" xmlns:w16se="http://schemas.microsoft.com/office/word/2015/wordml/symex" xmlns:wpg="http://schemas.microsoft.com/office/word/2010/wordprocessingGroup" xmlns:wpi="http://schemas.microsoft.com/office/word/2010/wordprocessingInk" xmlns:wne="http://schemas.microsoft.com/office/word/2006/wordml" xmlns:wps="http://schemas.microsoft.com/office/word/2010/wordprocessingShape" mc:Ignorable="w14 w15 w16se wp14">
+<w:ftr xmlns:wpc="http://schemas.microsoft.com/office/word/2010/wordprocessingCanvas" xmlns:cx="http://schemas.microsoft.com/office/drawing/2014/chartex" xmlns:cx1="http://schemas.microsoft.com/office/drawing/2015/9/8/chartex" xmlns:cx2="http://schemas.microsoft.com/office/drawing/2015/10/21/chartex" xmlns:cx3="http://schemas.microsoft.com/office/drawing/2016/5/9/chartex" xmlns:cx4="http://schemas.microsoft.com/office/drawing/2016/5/10/chartex" xmlns:cx5="http://schemas.microsoft.com/office/drawing/2016/5/11/chartex" xmlns:cx6="http://schemas.microsoft.com/office/drawing/2016/5/12/chartex" xmlns:cx7="http://schemas.microsoft.com/office/drawing/2016/5/13/chartex" xmlns:cx8="http://schemas.microsoft.com/office/drawing/2016/5/14/chartex" xmlns:mc="http://schemas.openxmlformats.org/markup-compatibility/2006" xmlns:aink="http://schemas.microsoft.com/office/drawing/2016/ink" xmlns:am3d="http://schemas.microsoft.com/office/drawing/2017/model3d" xmlns:o="urn:schemas-microsoft-com:office:office" xmlns:r="http://schemas.openxmlformats.org/officeDocument/2006/relationships" xmlns:m="http://schemas.openxmlformats.org/officeDocument/2006/math" xmlns:v="urn:schemas-microsoft-com:vml" xmlns:wp14="http://schemas.microsoft.com/office/word/2010/wordprocessingDrawing" xmlns:wp="http://schemas.openxmlformats.org/drawingml/2006/wordprocessingDrawing" xmlns:w10="urn:schemas-microsoft-com:office:word" xmlns:w="http://schemas.openxmlformats.org/wordprocessingml/2006/main" xmlns:w14="http://schemas.microsoft.com/office/word/2010/wordml" xmlns:w15="http://schemas.microsoft.com/office/word/2012/wordml" xmlns:w16cid="http://schemas.microsoft.com/office/word/2016/wordml/cid" xmlns:w16se="http://schemas.microsoft.com/office/word/2015/wordml/symex" xmlns:wpg="http://schemas.microsoft.com/office/word/2010/wordprocessingGroup" xmlns:wpi="http://schemas.microsoft.com/office/word/2010/wordprocessingInk" xmlns:wne="http://schemas.microsoft.com/office/word/2006/wordml" xmlns:wps="http://schemas.microsoft.com/office/word/2010/wordprocessingShape" mc:Ignorable="w14 w15 w16se w16cid wp14">
   <w:sdt>
     <w:sdtPr>
       <w:id w:val="97759961"/>
@@ -9554,7 +9523,7 @@
 </file>
 
 <file path=word/footer2.xml><?xml version="1.0" encoding="utf-8"?>
-<w:ftr xmlns:wpc="http://schemas.microsoft.com/office/word/2010/wordprocessingCanvas" xmlns:cx="http://schemas.microsoft.com/office/drawing/2014/chartex" xmlns:mc="http://schemas.openxmlformats.org/markup-compatibility/2006" xmlns:o="urn:schemas-microsoft-com:office:office" xmlns:r="http://schemas.openxmlformats.org/officeDocument/2006/relationships" xmlns:m="http://schemas.openxmlformats.org/officeDocument/2006/math" xmlns:v="urn:schemas-microsoft-com:vml" xmlns:wp14="http://schemas.microsoft.com/office/word/2010/wordprocessingDrawing" xmlns:wp="http://schemas.openxmlformats.org/drawingml/2006/wordprocessingDrawing" xmlns:w10="urn:schemas-microsoft-com:office:word" xmlns:w="http://schemas.openxmlformats.org/wordprocessingml/2006/main" xmlns:w14="http://schemas.microsoft.com/office/word/2010/wordml" xmlns:w15="http://schemas.microsoft.com/office/word/2012/wordml" xmlns:w16se="http://schemas.microsoft.com/office/word/2015/wordml/symex" xmlns:wpg="http://schemas.microsoft.com/office/word/2010/wordprocessingGroup" xmlns:wpi="http://schemas.microsoft.com/office/word/2010/wordprocessingInk" xmlns:wne="http://schemas.microsoft.com/office/word/2006/wordml" xmlns:wps="http://schemas.microsoft.com/office/word/2010/wordprocessingShape" mc:Ignorable="w14 w15 w16se wp14">
+<w:ftr xmlns:wpc="http://schemas.microsoft.com/office/word/2010/wordprocessingCanvas" xmlns:cx="http://schemas.microsoft.com/office/drawing/2014/chartex" xmlns:cx1="http://schemas.microsoft.com/office/drawing/2015/9/8/chartex" xmlns:cx2="http://schemas.microsoft.com/office/drawing/2015/10/21/chartex" xmlns:cx3="http://schemas.microsoft.com/office/drawing/2016/5/9/chartex" xmlns:cx4="http://schemas.microsoft.com/office/drawing/2016/5/10/chartex" xmlns:cx5="http://schemas.microsoft.com/office/drawing/2016/5/11/chartex" xmlns:cx6="http://schemas.microsoft.com/office/drawing/2016/5/12/chartex" xmlns:cx7="http://schemas.microsoft.com/office/drawing/2016/5/13/chartex" xmlns:cx8="http://schemas.microsoft.com/office/drawing/2016/5/14/chartex" xmlns:mc="http://schemas.openxmlformats.org/markup-compatibility/2006" xmlns:aink="http://schemas.microsoft.com/office/drawing/2016/ink" xmlns:am3d="http://schemas.microsoft.com/office/drawing/2017/model3d" xmlns:o="urn:schemas-microsoft-com:office:office" xmlns:r="http://schemas.openxmlformats.org/officeDocument/2006/relationships" xmlns:m="http://schemas.openxmlformats.org/officeDocument/2006/math" xmlns:v="urn:schemas-microsoft-com:vml" xmlns:wp14="http://schemas.microsoft.com/office/word/2010/wordprocessingDrawing" xmlns:wp="http://schemas.openxmlformats.org/drawingml/2006/wordprocessingDrawing" xmlns:w10="urn:schemas-microsoft-com:office:word" xmlns:w="http://schemas.openxmlformats.org/wordprocessingml/2006/main" xmlns:w14="http://schemas.microsoft.com/office/word/2010/wordml" xmlns:w15="http://schemas.microsoft.com/office/word/2012/wordml" xmlns:w16cid="http://schemas.microsoft.com/office/word/2016/wordml/cid" xmlns:w16se="http://schemas.microsoft.com/office/word/2015/wordml/symex" xmlns:wpg="http://schemas.microsoft.com/office/word/2010/wordprocessingGroup" xmlns:wpi="http://schemas.microsoft.com/office/word/2010/wordprocessingInk" xmlns:wne="http://schemas.microsoft.com/office/word/2006/wordml" xmlns:wps="http://schemas.microsoft.com/office/word/2010/wordprocessingShape" mc:Ignorable="w14 w15 w16se w16cid wp14">
   <w:p>
     <w:pPr>
       <w:pStyle w:val="Footer"/>
@@ -9641,7 +9610,7 @@
         </mc:Choice>
         <mc:Fallback>
           <w:pict>
-            <v:line w14:anchorId="034ED0E6" id="Đường nối Thẳng 2" o:spid="_x0000_s1026" style="position:absolute;z-index:251566080;visibility:visible;mso-wrap-style:square;mso-width-percent:0;mso-height-percent:0;mso-wrap-distance-left:9pt;mso-wrap-distance-top:0;mso-wrap-distance-right:9pt;mso-wrap-distance-bottom:0;mso-position-horizontal:absolute;mso-position-horizontal-relative:text;mso-position-vertical:absolute;mso-position-vertical-relative:text;mso-width-percent:0;mso-height-percent:0;mso-width-relative:page;mso-height-relative:page" from="-54pt,-8.35pt" to="459pt,-8.35pt" o:gfxdata="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" strokecolor="#036ebf" strokeweight="3pt"/>
+            <v:line w14:anchorId="7EFDB476" id="Đường nối Thẳng 2" o:spid="_x0000_s1026" style="position:absolute;z-index:251566080;visibility:visible;mso-wrap-style:square;mso-width-percent:0;mso-height-percent:0;mso-wrap-distance-left:9pt;mso-wrap-distance-top:0;mso-wrap-distance-right:9pt;mso-wrap-distance-bottom:0;mso-position-horizontal:absolute;mso-position-horizontal-relative:text;mso-position-vertical:absolute;mso-position-vertical-relative:text;mso-width-percent:0;mso-height-percent:0;mso-width-relative:page;mso-height-relative:page" from="-54pt,-8.35pt" to="459pt,-8.35pt" o:gfxdata="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" strokecolor="#036ebf" strokeweight="3pt"/>
           </w:pict>
         </mc:Fallback>
       </mc:AlternateContent>
@@ -9723,7 +9692,7 @@
 </file>
 
 <file path=word/footnotes.xml><?xml version="1.0" encoding="utf-8"?>
-<w:footnotes xmlns:wpc="http://schemas.microsoft.com/office/word/2010/wordprocessingCanvas" xmlns:cx="http://schemas.microsoft.com/office/drawing/2014/chartex" xmlns:mc="http://schemas.openxmlformats.org/markup-compatibility/2006" xmlns:o="urn:schemas-microsoft-com:office:office" xmlns:r="http://schemas.openxmlformats.org/officeDocument/2006/relationships" xmlns:m="http://schemas.openxmlformats.org/officeDocument/2006/math" xmlns:v="urn:schemas-microsoft-com:vml" xmlns:wp14="http://schemas.microsoft.com/office/word/2010/wordprocessingDrawing" xmlns:wp="http://schemas.openxmlformats.org/drawingml/2006/wordprocessingDrawing" xmlns:w10="urn:schemas-microsoft-com:office:word" xmlns:w="http://schemas.openxmlformats.org/wordprocessingml/2006/main" xmlns:w14="http://schemas.microsoft.com/office/word/2010/wordml" xmlns:w15="http://schemas.microsoft.com/office/word/2012/wordml" xmlns:w16se="http://schemas.microsoft.com/office/word/2015/wordml/symex" xmlns:wpg="http://schemas.microsoft.com/office/word/2010/wordprocessingGroup" xmlns:wpi="http://schemas.microsoft.com/office/word/2010/wordprocessingInk" xmlns:wne="http://schemas.microsoft.com/office/word/2006/wordml" xmlns:wps="http://schemas.microsoft.com/office/word/2010/wordprocessingShape" mc:Ignorable="w14 w15 w16se wp14">
+<w:footnotes xmlns:wpc="http://schemas.microsoft.com/office/word/2010/wordprocessingCanvas" xmlns:cx="http://schemas.microsoft.com/office/drawing/2014/chartex" xmlns:cx1="http://schemas.microsoft.com/office/drawing/2015/9/8/chartex" xmlns:cx2="http://schemas.microsoft.com/office/drawing/2015/10/21/chartex" xmlns:cx3="http://schemas.microsoft.com/office/drawing/2016/5/9/chartex" xmlns:cx4="http://schemas.microsoft.com/office/drawing/2016/5/10/chartex" xmlns:cx5="http://schemas.microsoft.com/office/drawing/2016/5/11/chartex" xmlns:cx6="http://schemas.microsoft.com/office/drawing/2016/5/12/chartex" xmlns:cx7="http://schemas.microsoft.com/office/drawing/2016/5/13/chartex" xmlns:cx8="http://schemas.microsoft.com/office/drawing/2016/5/14/chartex" xmlns:mc="http://schemas.openxmlformats.org/markup-compatibility/2006" xmlns:aink="http://schemas.microsoft.com/office/drawing/2016/ink" xmlns:am3d="http://schemas.microsoft.com/office/drawing/2017/model3d" xmlns:o="urn:schemas-microsoft-com:office:office" xmlns:r="http://schemas.openxmlformats.org/officeDocument/2006/relationships" xmlns:m="http://schemas.openxmlformats.org/officeDocument/2006/math" xmlns:v="urn:schemas-microsoft-com:vml" xmlns:wp14="http://schemas.microsoft.com/office/word/2010/wordprocessingDrawing" xmlns:wp="http://schemas.openxmlformats.org/drawingml/2006/wordprocessingDrawing" xmlns:w10="urn:schemas-microsoft-com:office:word" xmlns:w="http://schemas.openxmlformats.org/wordprocessingml/2006/main" xmlns:w14="http://schemas.microsoft.com/office/word/2010/wordml" xmlns:w15="http://schemas.microsoft.com/office/word/2012/wordml" xmlns:w16cid="http://schemas.microsoft.com/office/word/2016/wordml/cid" xmlns:w16se="http://schemas.microsoft.com/office/word/2015/wordml/symex" xmlns:wpg="http://schemas.microsoft.com/office/word/2010/wordprocessingGroup" xmlns:wpi="http://schemas.microsoft.com/office/word/2010/wordprocessingInk" xmlns:wne="http://schemas.microsoft.com/office/word/2006/wordml" xmlns:wps="http://schemas.microsoft.com/office/word/2010/wordprocessingShape" mc:Ignorable="w14 w15 w16se w16cid wp14">
   <w:footnote w:type="separator" w:id="-1">
     <w:p>
       <w:pPr>
@@ -9748,7 +9717,7 @@
 </file>
 
 <file path=word/header1.xml><?xml version="1.0" encoding="utf-8"?>
-<w:hdr xmlns:wpc="http://schemas.microsoft.com/office/word/2010/wordprocessingCanvas" xmlns:cx="http://schemas.microsoft.com/office/drawing/2014/chartex" xmlns:mc="http://schemas.openxmlformats.org/markup-compatibility/2006" xmlns:o="urn:schemas-microsoft-com:office:office" xmlns:r="http://schemas.openxmlformats.org/officeDocument/2006/relationships" xmlns:m="http://schemas.openxmlformats.org/officeDocument/2006/math" xmlns:v="urn:schemas-microsoft-com:vml" xmlns:wp14="http://schemas.microsoft.com/office/word/2010/wordprocessingDrawing" xmlns:wp="http://schemas.openxmlformats.org/drawingml/2006/wordprocessingDrawing" xmlns:w10="urn:schemas-microsoft-com:office:word" xmlns:w="http://schemas.openxmlformats.org/wordprocessingml/2006/main" xmlns:w14="http://schemas.microsoft.com/office/word/2010/wordml" xmlns:w15="http://schemas.microsoft.com/office/word/2012/wordml" xmlns:w16se="http://schemas.microsoft.com/office/word/2015/wordml/symex" xmlns:wpg="http://schemas.microsoft.com/office/word/2010/wordprocessingGroup" xmlns:wpi="http://schemas.microsoft.com/office/word/2010/wordprocessingInk" xmlns:wne="http://schemas.microsoft.com/office/word/2006/wordml" xmlns:wps="http://schemas.microsoft.com/office/word/2010/wordprocessingShape" mc:Ignorable="w14 w15 w16se wp14">
+<w:hdr xmlns:wpc="http://schemas.microsoft.com/office/word/2010/wordprocessingCanvas" xmlns:cx="http://schemas.microsoft.com/office/drawing/2014/chartex" xmlns:cx1="http://schemas.microsoft.com/office/drawing/2015/9/8/chartex" xmlns:cx2="http://schemas.microsoft.com/office/drawing/2015/10/21/chartex" xmlns:cx3="http://schemas.microsoft.com/office/drawing/2016/5/9/chartex" xmlns:cx4="http://schemas.microsoft.com/office/drawing/2016/5/10/chartex" xmlns:cx5="http://schemas.microsoft.com/office/drawing/2016/5/11/chartex" xmlns:cx6="http://schemas.microsoft.com/office/drawing/2016/5/12/chartex" xmlns:cx7="http://schemas.microsoft.com/office/drawing/2016/5/13/chartex" xmlns:cx8="http://schemas.microsoft.com/office/drawing/2016/5/14/chartex" xmlns:mc="http://schemas.openxmlformats.org/markup-compatibility/2006" xmlns:aink="http://schemas.microsoft.com/office/drawing/2016/ink" xmlns:am3d="http://schemas.microsoft.com/office/drawing/2017/model3d" xmlns:o="urn:schemas-microsoft-com:office:office" xmlns:r="http://schemas.openxmlformats.org/officeDocument/2006/relationships" xmlns:m="http://schemas.openxmlformats.org/officeDocument/2006/math" xmlns:v="urn:schemas-microsoft-com:vml" xmlns:wp14="http://schemas.microsoft.com/office/word/2010/wordprocessingDrawing" xmlns:wp="http://schemas.openxmlformats.org/drawingml/2006/wordprocessingDrawing" xmlns:w10="urn:schemas-microsoft-com:office:word" xmlns:w="http://schemas.openxmlformats.org/wordprocessingml/2006/main" xmlns:w14="http://schemas.microsoft.com/office/word/2010/wordml" xmlns:w15="http://schemas.microsoft.com/office/word/2012/wordml" xmlns:w16cid="http://schemas.microsoft.com/office/word/2016/wordml/cid" xmlns:w16se="http://schemas.microsoft.com/office/word/2015/wordml/symex" xmlns:wpg="http://schemas.microsoft.com/office/word/2010/wordprocessingGroup" xmlns:wpi="http://schemas.microsoft.com/office/word/2010/wordprocessingInk" xmlns:wne="http://schemas.microsoft.com/office/word/2006/wordml" xmlns:wps="http://schemas.microsoft.com/office/word/2010/wordprocessingShape" mc:Ignorable="w14 w15 w16se w16cid wp14">
   <w:p>
     <w:pPr>
       <w:pStyle w:val="Header"/>
@@ -9834,7 +9803,7 @@
         </mc:Choice>
         <mc:Fallback>
           <w:pict>
-            <v:line w14:anchorId="16188DED" id="Đường nối Thẳng 3" o:spid="_x0000_s1026" style="position:absolute;z-index:251591680;visibility:visible;mso-wrap-style:square;mso-width-percent:0;mso-height-percent:0;mso-wrap-distance-left:9pt;mso-wrap-distance-top:0;mso-wrap-distance-right:9pt;mso-wrap-distance-bottom:0;mso-position-horizontal:absolute;mso-position-horizontal-relative:text;mso-position-vertical:absolute;mso-position-vertical-relative:text;mso-width-percent:0;mso-height-percent:0;mso-width-relative:page;mso-height-relative:page" from="-54pt,18pt" to="459pt,18pt" o:gfxdata="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" strokecolor="#036ebf" strokeweight="3pt"/>
+            <v:line w14:anchorId="4A65C88D" id="Đường nối Thẳng 3" o:spid="_x0000_s1026" style="position:absolute;z-index:251591680;visibility:visible;mso-wrap-style:square;mso-width-percent:0;mso-height-percent:0;mso-wrap-distance-left:9pt;mso-wrap-distance-top:0;mso-wrap-distance-right:9pt;mso-wrap-distance-bottom:0;mso-position-horizontal:absolute;mso-position-horizontal-relative:text;mso-position-vertical:absolute;mso-position-vertical-relative:text;mso-width-percent:0;mso-height-percent:0;mso-width-relative:page;mso-height-relative:page" from="-54pt,18pt" to="459pt,18pt" o:gfxdata="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" strokecolor="#036ebf" strokeweight="3pt"/>
           </w:pict>
         </mc:Fallback>
       </mc:AlternateContent>
@@ -9884,7 +9853,7 @@
 </file>
 
 <file path=word/header2.xml><?xml version="1.0" encoding="utf-8"?>
-<w:hdr xmlns:wpc="http://schemas.microsoft.com/office/word/2010/wordprocessingCanvas" xmlns:cx="http://schemas.microsoft.com/office/drawing/2014/chartex" xmlns:mc="http://schemas.openxmlformats.org/markup-compatibility/2006" xmlns:o="urn:schemas-microsoft-com:office:office" xmlns:r="http://schemas.openxmlformats.org/officeDocument/2006/relationships" xmlns:m="http://schemas.openxmlformats.org/officeDocument/2006/math" xmlns:v="urn:schemas-microsoft-com:vml" xmlns:wp14="http://schemas.microsoft.com/office/word/2010/wordprocessingDrawing" xmlns:wp="http://schemas.openxmlformats.org/drawingml/2006/wordprocessingDrawing" xmlns:w10="urn:schemas-microsoft-com:office:word" xmlns:w="http://schemas.openxmlformats.org/wordprocessingml/2006/main" xmlns:w14="http://schemas.microsoft.com/office/word/2010/wordml" xmlns:w15="http://schemas.microsoft.com/office/word/2012/wordml" xmlns:w16se="http://schemas.microsoft.com/office/word/2015/wordml/symex" xmlns:wpg="http://schemas.microsoft.com/office/word/2010/wordprocessingGroup" xmlns:wpi="http://schemas.microsoft.com/office/word/2010/wordprocessingInk" xmlns:wne="http://schemas.microsoft.com/office/word/2006/wordml" xmlns:wps="http://schemas.microsoft.com/office/word/2010/wordprocessingShape" mc:Ignorable="w14 w15 w16se wp14">
+<w:hdr xmlns:wpc="http://schemas.microsoft.com/office/word/2010/wordprocessingCanvas" xmlns:cx="http://schemas.microsoft.com/office/drawing/2014/chartex" xmlns:cx1="http://schemas.microsoft.com/office/drawing/2015/9/8/chartex" xmlns:cx2="http://schemas.microsoft.com/office/drawing/2015/10/21/chartex" xmlns:cx3="http://schemas.microsoft.com/office/drawing/2016/5/9/chartex" xmlns:cx4="http://schemas.microsoft.com/office/drawing/2016/5/10/chartex" xmlns:cx5="http://schemas.microsoft.com/office/drawing/2016/5/11/chartex" xmlns:cx6="http://schemas.microsoft.com/office/drawing/2016/5/12/chartex" xmlns:cx7="http://schemas.microsoft.com/office/drawing/2016/5/13/chartex" xmlns:cx8="http://schemas.microsoft.com/office/drawing/2016/5/14/chartex" xmlns:mc="http://schemas.openxmlformats.org/markup-compatibility/2006" xmlns:aink="http://schemas.microsoft.com/office/drawing/2016/ink" xmlns:am3d="http://schemas.microsoft.com/office/drawing/2017/model3d" xmlns:o="urn:schemas-microsoft-com:office:office" xmlns:r="http://schemas.openxmlformats.org/officeDocument/2006/relationships" xmlns:m="http://schemas.openxmlformats.org/officeDocument/2006/math" xmlns:v="urn:schemas-microsoft-com:vml" xmlns:wp14="http://schemas.microsoft.com/office/word/2010/wordprocessingDrawing" xmlns:wp="http://schemas.openxmlformats.org/drawingml/2006/wordprocessingDrawing" xmlns:w10="urn:schemas-microsoft-com:office:word" xmlns:w="http://schemas.openxmlformats.org/wordprocessingml/2006/main" xmlns:w14="http://schemas.microsoft.com/office/word/2010/wordml" xmlns:w15="http://schemas.microsoft.com/office/word/2012/wordml" xmlns:w16cid="http://schemas.microsoft.com/office/word/2016/wordml/cid" xmlns:w16se="http://schemas.microsoft.com/office/word/2015/wordml/symex" xmlns:wpg="http://schemas.microsoft.com/office/word/2010/wordprocessingGroup" xmlns:wpi="http://schemas.microsoft.com/office/word/2010/wordprocessingInk" xmlns:wne="http://schemas.microsoft.com/office/word/2006/wordml" xmlns:wps="http://schemas.microsoft.com/office/word/2010/wordprocessingShape" mc:Ignorable="w14 w15 w16se w16cid wp14">
   <w:p>
     <w:pPr>
       <w:pStyle w:val="Header"/>
@@ -9969,7 +9938,7 @@
         </mc:Choice>
         <mc:Fallback>
           <w:pict>
-            <v:line w14:anchorId="4DDEB11B" id="Đường nối Thẳng 1" o:spid="_x0000_s1026" style="position:absolute;z-index:251564032;visibility:visible;mso-wrap-style:square;mso-width-percent:0;mso-height-percent:0;mso-wrap-distance-left:9pt;mso-wrap-distance-top:0;mso-wrap-distance-right:9pt;mso-wrap-distance-bottom:0;mso-position-horizontal:absolute;mso-position-horizontal-relative:text;mso-position-vertical:absolute;mso-position-vertical-relative:text;mso-width-percent:0;mso-height-percent:0;mso-width-relative:page;mso-height-relative:page" from="-54pt,18pt" to="459pt,18pt" o:gfxdata="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" strokecolor="#036ebf" strokeweight="3pt"/>
+            <v:line w14:anchorId="29839BF1" id="Đường nối Thẳng 1" o:spid="_x0000_s1026" style="position:absolute;z-index:251564032;visibility:visible;mso-wrap-style:square;mso-width-percent:0;mso-height-percent:0;mso-wrap-distance-left:9pt;mso-wrap-distance-top:0;mso-wrap-distance-right:9pt;mso-wrap-distance-bottom:0;mso-position-horizontal:absolute;mso-position-horizontal-relative:text;mso-position-vertical:absolute;mso-position-vertical-relative:text;mso-width-percent:0;mso-height-percent:0;mso-width-relative:page;mso-height-relative:page" from="-54pt,18pt" to="459pt,18pt" o:gfxdata="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" strokecolor="#036ebf" strokeweight="3pt"/>
           </w:pict>
         </mc:Fallback>
       </mc:AlternateContent>
@@ -10012,7 +9981,7 @@
 </file>
 
 <file path=word/numbering.xml><?xml version="1.0" encoding="utf-8"?>
-<w:numbering xmlns:wpc="http://schemas.microsoft.com/office/word/2010/wordprocessingCanvas" xmlns:cx="http://schemas.microsoft.com/office/drawing/2014/chartex" xmlns:mc="http://schemas.openxmlformats.org/markup-compatibility/2006" xmlns:o="urn:schemas-microsoft-com:office:office" xmlns:r="http://schemas.openxmlformats.org/officeDocument/2006/relationships" xmlns:m="http://schemas.openxmlformats.org/officeDocument/2006/math" xmlns:v="urn:schemas-microsoft-com:vml" xmlns:wp14="http://schemas.microsoft.com/office/word/2010/wordprocessingDrawing" xmlns:wp="http://schemas.openxmlformats.org/drawingml/2006/wordprocessingDrawing" xmlns:w10="urn:schemas-microsoft-com:office:word" xmlns:w="http://schemas.openxmlformats.org/wordprocessingml/2006/main" xmlns:w14="http://schemas.microsoft.com/office/word/2010/wordml" xmlns:w15="http://schemas.microsoft.com/office/word/2012/wordml" xmlns:w16se="http://schemas.microsoft.com/office/word/2015/wordml/symex" xmlns:wpg="http://schemas.microsoft.com/office/word/2010/wordprocessingGroup" xmlns:wpi="http://schemas.microsoft.com/office/word/2010/wordprocessingInk" xmlns:wne="http://schemas.microsoft.com/office/word/2006/wordml" xmlns:wps="http://schemas.microsoft.com/office/word/2010/wordprocessingShape" mc:Ignorable="w14 w15 w16se wp14">
+<w:numbering xmlns:wpc="http://schemas.microsoft.com/office/word/2010/wordprocessingCanvas" xmlns:cx="http://schemas.microsoft.com/office/drawing/2014/chartex" xmlns:cx1="http://schemas.microsoft.com/office/drawing/2015/9/8/chartex" xmlns:cx2="http://schemas.microsoft.com/office/drawing/2015/10/21/chartex" xmlns:cx3="http://schemas.microsoft.com/office/drawing/2016/5/9/chartex" xmlns:cx4="http://schemas.microsoft.com/office/drawing/2016/5/10/chartex" xmlns:cx5="http://schemas.microsoft.com/office/drawing/2016/5/11/chartex" xmlns:cx6="http://schemas.microsoft.com/office/drawing/2016/5/12/chartex" xmlns:cx7="http://schemas.microsoft.com/office/drawing/2016/5/13/chartex" xmlns:cx8="http://schemas.microsoft.com/office/drawing/2016/5/14/chartex" xmlns:mc="http://schemas.openxmlformats.org/markup-compatibility/2006" xmlns:aink="http://schemas.microsoft.com/office/drawing/2016/ink" xmlns:am3d="http://schemas.microsoft.com/office/drawing/2017/model3d" xmlns:o="urn:schemas-microsoft-com:office:office" xmlns:r="http://schemas.openxmlformats.org/officeDocument/2006/relationships" xmlns:m="http://schemas.openxmlformats.org/officeDocument/2006/math" xmlns:v="urn:schemas-microsoft-com:vml" xmlns:wp14="http://schemas.microsoft.com/office/word/2010/wordprocessingDrawing" xmlns:wp="http://schemas.openxmlformats.org/drawingml/2006/wordprocessingDrawing" xmlns:w10="urn:schemas-microsoft-com:office:word" xmlns:w="http://schemas.openxmlformats.org/wordprocessingml/2006/main" xmlns:w14="http://schemas.microsoft.com/office/word/2010/wordml" xmlns:w15="http://schemas.microsoft.com/office/word/2012/wordml" xmlns:w16cid="http://schemas.microsoft.com/office/word/2016/wordml/cid" xmlns:w16se="http://schemas.microsoft.com/office/word/2015/wordml/symex" xmlns:wpg="http://schemas.microsoft.com/office/word/2010/wordprocessingGroup" xmlns:wpi="http://schemas.microsoft.com/office/word/2010/wordprocessingInk" xmlns:wne="http://schemas.microsoft.com/office/word/2006/wordml" xmlns:wps="http://schemas.microsoft.com/office/word/2010/wordprocessingShape" mc:Ignorable="w14 w15 w16se w16cid wp14">
   <w:abstractNum w:abstractNumId="0" w15:restartNumberingAfterBreak="0">
     <w:nsid w:val="FFFFFF7C"/>
     <w:multiLevelType w:val="singleLevel"/>
@@ -12052,7 +12021,7 @@
 </file>
 
 <file path=word/styles.xml><?xml version="1.0" encoding="utf-8"?>
-<w:styles xmlns:mc="http://schemas.openxmlformats.org/markup-compatibility/2006" xmlns:r="http://schemas.openxmlformats.org/officeDocument/2006/relationships" xmlns:w="http://schemas.openxmlformats.org/wordprocessingml/2006/main" xmlns:w14="http://schemas.microsoft.com/office/word/2010/wordml" xmlns:w15="http://schemas.microsoft.com/office/word/2012/wordml" xmlns:w16se="http://schemas.microsoft.com/office/word/2015/wordml/symex" mc:Ignorable="w14 w15 w16se">
+<w:styles xmlns:mc="http://schemas.openxmlformats.org/markup-compatibility/2006" xmlns:r="http://schemas.openxmlformats.org/officeDocument/2006/relationships" xmlns:w="http://schemas.openxmlformats.org/wordprocessingml/2006/main" xmlns:w14="http://schemas.microsoft.com/office/word/2010/wordml" xmlns:w15="http://schemas.microsoft.com/office/word/2012/wordml" xmlns:w16cid="http://schemas.microsoft.com/office/word/2016/wordml/cid" xmlns:w16se="http://schemas.microsoft.com/office/word/2015/wordml/symex" mc:Ignorable="w14 w15 w16se w16cid">
   <w:docDefaults>
     <w:rPrDefault>
       <w:rPr>
@@ -12068,7 +12037,7 @@
       </w:pPr>
     </w:pPrDefault>
   </w:docDefaults>
-  <w:latentStyles w:defLockedState="0" w:defUIPriority="99" w:defSemiHidden="0" w:defUnhideWhenUsed="0" w:defQFormat="0" w:count="371">
+  <w:latentStyles w:defLockedState="0" w:defUIPriority="99" w:defSemiHidden="0" w:defUnhideWhenUsed="0" w:defQFormat="0" w:count="375">
     <w:lsdException w:name="Normal" w:uiPriority="0" w:qFormat="1"/>
     <w:lsdException w:name="heading 1" w:uiPriority="9" w:qFormat="1"/>
     <w:lsdException w:name="heading 2" w:semiHidden="1" w:uiPriority="9" w:unhideWhenUsed="1" w:qFormat="1"/>
@@ -12174,7 +12143,6 @@
     <w:lsdException w:name="HTML Sample" w:semiHidden="1" w:unhideWhenUsed="1"/>
     <w:lsdException w:name="HTML Typewriter" w:semiHidden="1" w:unhideWhenUsed="1"/>
     <w:lsdException w:name="HTML Variable" w:semiHidden="1" w:unhideWhenUsed="1"/>
-    <w:lsdException w:name="Normal Table" w:semiHidden="1" w:unhideWhenUsed="1"/>
     <w:lsdException w:name="annotation subject" w:semiHidden="1" w:unhideWhenUsed="1"/>
     <w:lsdException w:name="No List" w:semiHidden="1" w:unhideWhenUsed="1"/>
     <w:lsdException w:name="Outline List 1" w:semiHidden="1" w:unhideWhenUsed="1"/>
@@ -12218,10 +12186,8 @@
     <w:lsdException w:name="Table Elegant" w:semiHidden="1" w:unhideWhenUsed="1"/>
     <w:lsdException w:name="Table Professional" w:semiHidden="1" w:unhideWhenUsed="1"/>
     <w:lsdException w:name="Table Subtle 1" w:semiHidden="1" w:unhideWhenUsed="1"/>
-    <w:lsdException w:name="Table Subtle 2" w:semiHidden="1" w:unhideWhenUsed="1"/>
     <w:lsdException w:name="Table Web 1" w:semiHidden="1" w:unhideWhenUsed="1"/>
     <w:lsdException w:name="Table Web 2" w:semiHidden="1" w:unhideWhenUsed="1"/>
-    <w:lsdException w:name="Table Web 3" w:semiHidden="1" w:unhideWhenUsed="1"/>
     <w:lsdException w:name="Balloon Text" w:semiHidden="1" w:unhideWhenUsed="1"/>
     <w:lsdException w:name="Table Grid" w:uiPriority="39"/>
     <w:lsdException w:name="Table Theme" w:semiHidden="1" w:unhideWhenUsed="1"/>
@@ -12440,6 +12406,10 @@
     <w:lsdException w:name="List Table 5 Dark Accent 6" w:uiPriority="50"/>
     <w:lsdException w:name="List Table 6 Colorful Accent 6" w:uiPriority="51"/>
     <w:lsdException w:name="List Table 7 Colorful Accent 6" w:uiPriority="52"/>
+    <w:lsdException w:name="Mention" w:semiHidden="1" w:unhideWhenUsed="1"/>
+    <w:lsdException w:name="Smart Hyperlink" w:semiHidden="1" w:unhideWhenUsed="1"/>
+    <w:lsdException w:name="Hashtag" w:semiHidden="1" w:unhideWhenUsed="1"/>
+    <w:lsdException w:name="Unresolved Mention" w:semiHidden="1" w:unhideWhenUsed="1"/>
   </w:latentStyles>
   <w:style w:type="paragraph" w:default="1" w:styleId="Normal">
     <w:name w:val="Normal"/>
@@ -13707,6 +13677,141 @@
 </file>
 
 <file path=customXml/item1.xml><?xml version="1.0" encoding="utf-8"?>
+<?mso-contentType ?>
+<FormTemplates xmlns="http://schemas.microsoft.com/sharepoint/v3/contenttype/forms">
+  <Display>DocumentLibraryForm</Display>
+  <Edit>AssetEditForm</Edit>
+  <New>DocumentLibraryForm</New>
+</FormTemplates>
+</file>
+
+<file path=customXml/item2.xml><?xml version="1.0" encoding="utf-8"?>
+<p:properties xmlns:p="http://schemas.microsoft.com/office/2006/metadata/properties" xmlns:xsi="http://www.w3.org/2001/XMLSchema-instance" xmlns:pc="http://schemas.microsoft.com/office/infopath/2007/PartnerControls">
+  <documentManagement>
+    <APDescription xmlns="4873beb7-5857-4685-be1f-d57550cc96cc" xsi:nil="true"/>
+    <AssetExpire xmlns="4873beb7-5857-4685-be1f-d57550cc96cc">2029-01-01T08:00:00+00:00</AssetExpire>
+    <CampaignTagsTaxHTField0 xmlns="4873beb7-5857-4685-be1f-d57550cc96cc">
+      <Terms xmlns="http://schemas.microsoft.com/office/infopath/2007/PartnerControls"/>
+    </CampaignTagsTaxHTField0>
+    <IntlLangReviewDate xmlns="4873beb7-5857-4685-be1f-d57550cc96cc" xsi:nil="true"/>
+    <TPFriendlyName xmlns="4873beb7-5857-4685-be1f-d57550cc96cc" xsi:nil="true"/>
+    <IntlLangReview xmlns="4873beb7-5857-4685-be1f-d57550cc96cc">false</IntlLangReview>
+    <LocLastLocAttemptVersionLookup xmlns="4873beb7-5857-4685-be1f-d57550cc96cc">856581</LocLastLocAttemptVersionLookup>
+    <PolicheckWords xmlns="4873beb7-5857-4685-be1f-d57550cc96cc" xsi:nil="true"/>
+    <SubmitterId xmlns="4873beb7-5857-4685-be1f-d57550cc96cc" xsi:nil="true"/>
+    <AcquiredFrom xmlns="4873beb7-5857-4685-be1f-d57550cc96cc">Internal MS</AcquiredFrom>
+    <EditorialStatus xmlns="4873beb7-5857-4685-be1f-d57550cc96cc">Complete</EditorialStatus>
+    <Markets xmlns="4873beb7-5857-4685-be1f-d57550cc96cc"/>
+    <OriginAsset xmlns="4873beb7-5857-4685-be1f-d57550cc96cc" xsi:nil="true"/>
+    <AssetStart xmlns="4873beb7-5857-4685-be1f-d57550cc96cc">2012-09-19T07:42:00+00:00</AssetStart>
+    <FriendlyTitle xmlns="4873beb7-5857-4685-be1f-d57550cc96cc" xsi:nil="true"/>
+    <MarketSpecific xmlns="4873beb7-5857-4685-be1f-d57550cc96cc">false</MarketSpecific>
+    <TPNamespace xmlns="4873beb7-5857-4685-be1f-d57550cc96cc" xsi:nil="true"/>
+    <PublishStatusLookup xmlns="4873beb7-5857-4685-be1f-d57550cc96cc">
+      <Value>1622610</Value>
+    </PublishStatusLookup>
+    <APAuthor xmlns="4873beb7-5857-4685-be1f-d57550cc96cc">
+      <UserInfo>
+        <DisplayName>REDMOND\v-aptall</DisplayName>
+        <AccountId>2566</AccountId>
+        <AccountType/>
+      </UserInfo>
+    </APAuthor>
+    <TPCommandLine xmlns="4873beb7-5857-4685-be1f-d57550cc96cc" xsi:nil="true"/>
+    <IntlLangReviewer xmlns="4873beb7-5857-4685-be1f-d57550cc96cc" xsi:nil="true"/>
+    <OpenTemplate xmlns="4873beb7-5857-4685-be1f-d57550cc96cc">true</OpenTemplate>
+    <CSXSubmissionDate xmlns="4873beb7-5857-4685-be1f-d57550cc96cc" xsi:nil="true"/>
+    <TaxCatchAll xmlns="4873beb7-5857-4685-be1f-d57550cc96cc"/>
+    <Manager xmlns="4873beb7-5857-4685-be1f-d57550cc96cc" xsi:nil="true"/>
+    <NumericId xmlns="4873beb7-5857-4685-be1f-d57550cc96cc" xsi:nil="true"/>
+    <ParentAssetId xmlns="4873beb7-5857-4685-be1f-d57550cc96cc" xsi:nil="true"/>
+    <OriginalSourceMarket xmlns="4873beb7-5857-4685-be1f-d57550cc96cc" xsi:nil="true"/>
+    <ApprovalStatus xmlns="4873beb7-5857-4685-be1f-d57550cc96cc">InProgress</ApprovalStatus>
+    <TPComponent xmlns="4873beb7-5857-4685-be1f-d57550cc96cc" xsi:nil="true"/>
+    <EditorialTags xmlns="4873beb7-5857-4685-be1f-d57550cc96cc" xsi:nil="true"/>
+    <TPExecutable xmlns="4873beb7-5857-4685-be1f-d57550cc96cc" xsi:nil="true"/>
+    <TPLaunchHelpLink xmlns="4873beb7-5857-4685-be1f-d57550cc96cc" xsi:nil="true"/>
+    <LocComments xmlns="4873beb7-5857-4685-be1f-d57550cc96cc" xsi:nil="true"/>
+    <LocRecommendedHandoff xmlns="4873beb7-5857-4685-be1f-d57550cc96cc" xsi:nil="true"/>
+    <SourceTitle xmlns="4873beb7-5857-4685-be1f-d57550cc96cc" xsi:nil="true"/>
+    <CSXUpdate xmlns="4873beb7-5857-4685-be1f-d57550cc96cc">false</CSXUpdate>
+    <IntlLocPriority xmlns="4873beb7-5857-4685-be1f-d57550cc96cc" xsi:nil="true"/>
+    <UAProjectedTotalWords xmlns="4873beb7-5857-4685-be1f-d57550cc96cc" xsi:nil="true"/>
+    <AssetType xmlns="4873beb7-5857-4685-be1f-d57550cc96cc">TP</AssetType>
+    <MachineTranslated xmlns="4873beb7-5857-4685-be1f-d57550cc96cc">false</MachineTranslated>
+    <OutputCachingOn xmlns="4873beb7-5857-4685-be1f-d57550cc96cc">false</OutputCachingOn>
+    <TemplateStatus xmlns="4873beb7-5857-4685-be1f-d57550cc96cc">Complete</TemplateStatus>
+    <IsSearchable xmlns="4873beb7-5857-4685-be1f-d57550cc96cc">true</IsSearchable>
+    <ContentItem xmlns="4873beb7-5857-4685-be1f-d57550cc96cc" xsi:nil="true"/>
+    <HandoffToMSDN xmlns="4873beb7-5857-4685-be1f-d57550cc96cc" xsi:nil="true"/>
+    <ShowIn xmlns="4873beb7-5857-4685-be1f-d57550cc96cc">Show everywhere</ShowIn>
+    <ThumbnailAssetId xmlns="4873beb7-5857-4685-be1f-d57550cc96cc" xsi:nil="true"/>
+    <UALocComments xmlns="4873beb7-5857-4685-be1f-d57550cc96cc" xsi:nil="true"/>
+    <UALocRecommendation xmlns="4873beb7-5857-4685-be1f-d57550cc96cc">Localize</UALocRecommendation>
+    <LastModifiedDateTime xmlns="4873beb7-5857-4685-be1f-d57550cc96cc" xsi:nil="true"/>
+    <LegacyData xmlns="4873beb7-5857-4685-be1f-d57550cc96cc" xsi:nil="true"/>
+    <LocManualTestRequired xmlns="4873beb7-5857-4685-be1f-d57550cc96cc">false</LocManualTestRequired>
+    <LocMarketGroupTiers2 xmlns="4873beb7-5857-4685-be1f-d57550cc96cc" xsi:nil="true"/>
+    <ClipArtFilename xmlns="4873beb7-5857-4685-be1f-d57550cc96cc" xsi:nil="true"/>
+    <TPApplication xmlns="4873beb7-5857-4685-be1f-d57550cc96cc" xsi:nil="true"/>
+    <CSXHash xmlns="4873beb7-5857-4685-be1f-d57550cc96cc" xsi:nil="true"/>
+    <DirectSourceMarket xmlns="4873beb7-5857-4685-be1f-d57550cc96cc" xsi:nil="true"/>
+    <PrimaryImageGen xmlns="4873beb7-5857-4685-be1f-d57550cc96cc">true</PrimaryImageGen>
+    <PlannedPubDate xmlns="4873beb7-5857-4685-be1f-d57550cc96cc" xsi:nil="true"/>
+    <CSXSubmissionMarket xmlns="4873beb7-5857-4685-be1f-d57550cc96cc" xsi:nil="true"/>
+    <Downloads xmlns="4873beb7-5857-4685-be1f-d57550cc96cc">0</Downloads>
+    <ArtSampleDocs xmlns="4873beb7-5857-4685-be1f-d57550cc96cc" xsi:nil="true"/>
+    <TrustLevel xmlns="4873beb7-5857-4685-be1f-d57550cc96cc">1 Microsoft Managed Content</TrustLevel>
+    <BlockPublish xmlns="4873beb7-5857-4685-be1f-d57550cc96cc">false</BlockPublish>
+    <TPLaunchHelpLinkType xmlns="4873beb7-5857-4685-be1f-d57550cc96cc">Template</TPLaunchHelpLinkType>
+    <LocalizationTagsTaxHTField0 xmlns="4873beb7-5857-4685-be1f-d57550cc96cc">
+      <Terms xmlns="http://schemas.microsoft.com/office/infopath/2007/PartnerControls"/>
+    </LocalizationTagsTaxHTField0>
+    <BusinessGroup xmlns="4873beb7-5857-4685-be1f-d57550cc96cc" xsi:nil="true"/>
+    <Providers xmlns="4873beb7-5857-4685-be1f-d57550cc96cc" xsi:nil="true"/>
+    <TemplateTemplateType xmlns="4873beb7-5857-4685-be1f-d57550cc96cc">Word Document Template</TemplateTemplateType>
+    <TimesCloned xmlns="4873beb7-5857-4685-be1f-d57550cc96cc" xsi:nil="true"/>
+    <TPAppVersion xmlns="4873beb7-5857-4685-be1f-d57550cc96cc" xsi:nil="true"/>
+    <VoteCount xmlns="4873beb7-5857-4685-be1f-d57550cc96cc" xsi:nil="true"/>
+    <AverageRating xmlns="4873beb7-5857-4685-be1f-d57550cc96cc" xsi:nil="true"/>
+    <FeatureTagsTaxHTField0 xmlns="4873beb7-5857-4685-be1f-d57550cc96cc">
+      <Terms xmlns="http://schemas.microsoft.com/office/infopath/2007/PartnerControls"/>
+    </FeatureTagsTaxHTField0>
+    <Provider xmlns="4873beb7-5857-4685-be1f-d57550cc96cc" xsi:nil="true"/>
+    <UACurrentWords xmlns="4873beb7-5857-4685-be1f-d57550cc96cc" xsi:nil="true"/>
+    <AssetId xmlns="4873beb7-5857-4685-be1f-d57550cc96cc">TP103457714</AssetId>
+    <TPClientViewer xmlns="4873beb7-5857-4685-be1f-d57550cc96cc" xsi:nil="true"/>
+    <DSATActionTaken xmlns="4873beb7-5857-4685-be1f-d57550cc96cc" xsi:nil="true"/>
+    <APEditor xmlns="4873beb7-5857-4685-be1f-d57550cc96cc">
+      <UserInfo>
+        <DisplayName/>
+        <AccountId xsi:nil="true"/>
+        <AccountType/>
+      </UserInfo>
+    </APEditor>
+    <TPInstallLocation xmlns="4873beb7-5857-4685-be1f-d57550cc96cc" xsi:nil="true"/>
+    <OOCacheId xmlns="4873beb7-5857-4685-be1f-d57550cc96cc" xsi:nil="true"/>
+    <IsDeleted xmlns="4873beb7-5857-4685-be1f-d57550cc96cc">false</IsDeleted>
+    <PublishTargets xmlns="4873beb7-5857-4685-be1f-d57550cc96cc">OfficeOnlineVNext</PublishTargets>
+    <ApprovalLog xmlns="4873beb7-5857-4685-be1f-d57550cc96cc" xsi:nil="true"/>
+    <BugNumber xmlns="4873beb7-5857-4685-be1f-d57550cc96cc" xsi:nil="true"/>
+    <CrawlForDependencies xmlns="4873beb7-5857-4685-be1f-d57550cc96cc">false</CrawlForDependencies>
+    <InternalTagsTaxHTField0 xmlns="4873beb7-5857-4685-be1f-d57550cc96cc">
+      <Terms xmlns="http://schemas.microsoft.com/office/infopath/2007/PartnerControls"/>
+    </InternalTagsTaxHTField0>
+    <LastHandOff xmlns="4873beb7-5857-4685-be1f-d57550cc96cc" xsi:nil="true"/>
+    <Milestone xmlns="4873beb7-5857-4685-be1f-d57550cc96cc" xsi:nil="true"/>
+    <OriginalRelease xmlns="4873beb7-5857-4685-be1f-d57550cc96cc">15</OriginalRelease>
+    <RecommendationsModifier xmlns="4873beb7-5857-4685-be1f-d57550cc96cc" xsi:nil="true"/>
+    <ScenarioTagsTaxHTField0 xmlns="4873beb7-5857-4685-be1f-d57550cc96cc">
+      <Terms xmlns="http://schemas.microsoft.com/office/infopath/2007/PartnerControls"/>
+    </ScenarioTagsTaxHTField0>
+    <UANotes xmlns="4873beb7-5857-4685-be1f-d57550cc96cc" xsi:nil="true"/>
+  </documentManagement>
+</p:properties>
+</file>
+
+<file path=customXml/item3.xml><?xml version="1.0" encoding="utf-8"?>
 <ct:contentTypeSchema xmlns:ct="http://schemas.microsoft.com/office/2006/metadata/contentType" xmlns:ma="http://schemas.microsoft.com/office/2006/metadata/properties/metaAttributes" ct:_="" ma:_="" ma:contentTypeName="TemplateFile" ma:contentTypeID="0x0101006EDDDB5EE6D98C44930B742096920B300400F5B6D36B3EF94B4E9A635CDF2A18F5B8" ma:contentTypeVersion="72" ma:contentTypeDescription="Create a new document." ma:contentTypeScope="" ma:versionID="a23e56308344d904b51738559c3d67c9">
   <xsd:schema xmlns:xsd="http://www.w3.org/2001/XMLSchema" xmlns:xs="http://www.w3.org/2001/XMLSchema" xmlns:p="http://schemas.microsoft.com/office/2006/metadata/properties" xmlns:ns2="4873beb7-5857-4685-be1f-d57550cc96cc" targetNamespace="http://schemas.microsoft.com/office/2006/metadata/properties" ma:root="true" ma:fieldsID="cd0908cc4600e77bf5da051303e00c8d" ns2:_="">
     <xsd:import namespace="4873beb7-5857-4685-be1f-d57550cc96cc"/>
@@ -14746,142 +14851,25 @@
 </ct:contentTypeSchema>
 </file>
 
-<file path=customXml/item2.xml><?xml version="1.0" encoding="utf-8"?>
-<p:properties xmlns:p="http://schemas.microsoft.com/office/2006/metadata/properties" xmlns:xsi="http://www.w3.org/2001/XMLSchema-instance" xmlns:pc="http://schemas.microsoft.com/office/infopath/2007/PartnerControls">
-  <documentManagement>
-    <APDescription xmlns="4873beb7-5857-4685-be1f-d57550cc96cc" xsi:nil="true"/>
-    <AssetExpire xmlns="4873beb7-5857-4685-be1f-d57550cc96cc">2029-01-01T08:00:00+00:00</AssetExpire>
-    <CampaignTagsTaxHTField0 xmlns="4873beb7-5857-4685-be1f-d57550cc96cc">
-      <Terms xmlns="http://schemas.microsoft.com/office/infopath/2007/PartnerControls"/>
-    </CampaignTagsTaxHTField0>
-    <IntlLangReviewDate xmlns="4873beb7-5857-4685-be1f-d57550cc96cc" xsi:nil="true"/>
-    <TPFriendlyName xmlns="4873beb7-5857-4685-be1f-d57550cc96cc" xsi:nil="true"/>
-    <IntlLangReview xmlns="4873beb7-5857-4685-be1f-d57550cc96cc">false</IntlLangReview>
-    <LocLastLocAttemptVersionLookup xmlns="4873beb7-5857-4685-be1f-d57550cc96cc">856581</LocLastLocAttemptVersionLookup>
-    <PolicheckWords xmlns="4873beb7-5857-4685-be1f-d57550cc96cc" xsi:nil="true"/>
-    <SubmitterId xmlns="4873beb7-5857-4685-be1f-d57550cc96cc" xsi:nil="true"/>
-    <AcquiredFrom xmlns="4873beb7-5857-4685-be1f-d57550cc96cc">Internal MS</AcquiredFrom>
-    <EditorialStatus xmlns="4873beb7-5857-4685-be1f-d57550cc96cc">Complete</EditorialStatus>
-    <Markets xmlns="4873beb7-5857-4685-be1f-d57550cc96cc"/>
-    <OriginAsset xmlns="4873beb7-5857-4685-be1f-d57550cc96cc" xsi:nil="true"/>
-    <AssetStart xmlns="4873beb7-5857-4685-be1f-d57550cc96cc">2012-09-19T07:42:00+00:00</AssetStart>
-    <FriendlyTitle xmlns="4873beb7-5857-4685-be1f-d57550cc96cc" xsi:nil="true"/>
-    <MarketSpecific xmlns="4873beb7-5857-4685-be1f-d57550cc96cc">false</MarketSpecific>
-    <TPNamespace xmlns="4873beb7-5857-4685-be1f-d57550cc96cc" xsi:nil="true"/>
-    <PublishStatusLookup xmlns="4873beb7-5857-4685-be1f-d57550cc96cc">
-      <Value>1622610</Value>
-    </PublishStatusLookup>
-    <APAuthor xmlns="4873beb7-5857-4685-be1f-d57550cc96cc">
-      <UserInfo>
-        <DisplayName>REDMOND\v-aptall</DisplayName>
-        <AccountId>2566</AccountId>
-        <AccountType/>
-      </UserInfo>
-    </APAuthor>
-    <TPCommandLine xmlns="4873beb7-5857-4685-be1f-d57550cc96cc" xsi:nil="true"/>
-    <IntlLangReviewer xmlns="4873beb7-5857-4685-be1f-d57550cc96cc" xsi:nil="true"/>
-    <OpenTemplate xmlns="4873beb7-5857-4685-be1f-d57550cc96cc">true</OpenTemplate>
-    <CSXSubmissionDate xmlns="4873beb7-5857-4685-be1f-d57550cc96cc" xsi:nil="true"/>
-    <TaxCatchAll xmlns="4873beb7-5857-4685-be1f-d57550cc96cc"/>
-    <Manager xmlns="4873beb7-5857-4685-be1f-d57550cc96cc" xsi:nil="true"/>
-    <NumericId xmlns="4873beb7-5857-4685-be1f-d57550cc96cc" xsi:nil="true"/>
-    <ParentAssetId xmlns="4873beb7-5857-4685-be1f-d57550cc96cc" xsi:nil="true"/>
-    <OriginalSourceMarket xmlns="4873beb7-5857-4685-be1f-d57550cc96cc" xsi:nil="true"/>
-    <ApprovalStatus xmlns="4873beb7-5857-4685-be1f-d57550cc96cc">InProgress</ApprovalStatus>
-    <TPComponent xmlns="4873beb7-5857-4685-be1f-d57550cc96cc" xsi:nil="true"/>
-    <EditorialTags xmlns="4873beb7-5857-4685-be1f-d57550cc96cc" xsi:nil="true"/>
-    <TPExecutable xmlns="4873beb7-5857-4685-be1f-d57550cc96cc" xsi:nil="true"/>
-    <TPLaunchHelpLink xmlns="4873beb7-5857-4685-be1f-d57550cc96cc" xsi:nil="true"/>
-    <LocComments xmlns="4873beb7-5857-4685-be1f-d57550cc96cc" xsi:nil="true"/>
-    <LocRecommendedHandoff xmlns="4873beb7-5857-4685-be1f-d57550cc96cc" xsi:nil="true"/>
-    <SourceTitle xmlns="4873beb7-5857-4685-be1f-d57550cc96cc" xsi:nil="true"/>
-    <CSXUpdate xmlns="4873beb7-5857-4685-be1f-d57550cc96cc">false</CSXUpdate>
-    <IntlLocPriority xmlns="4873beb7-5857-4685-be1f-d57550cc96cc" xsi:nil="true"/>
-    <UAProjectedTotalWords xmlns="4873beb7-5857-4685-be1f-d57550cc96cc" xsi:nil="true"/>
-    <AssetType xmlns="4873beb7-5857-4685-be1f-d57550cc96cc">TP</AssetType>
-    <MachineTranslated xmlns="4873beb7-5857-4685-be1f-d57550cc96cc">false</MachineTranslated>
-    <OutputCachingOn xmlns="4873beb7-5857-4685-be1f-d57550cc96cc">false</OutputCachingOn>
-    <TemplateStatus xmlns="4873beb7-5857-4685-be1f-d57550cc96cc">Complete</TemplateStatus>
-    <IsSearchable xmlns="4873beb7-5857-4685-be1f-d57550cc96cc">true</IsSearchable>
-    <ContentItem xmlns="4873beb7-5857-4685-be1f-d57550cc96cc" xsi:nil="true"/>
-    <HandoffToMSDN xmlns="4873beb7-5857-4685-be1f-d57550cc96cc" xsi:nil="true"/>
-    <ShowIn xmlns="4873beb7-5857-4685-be1f-d57550cc96cc">Show everywhere</ShowIn>
-    <ThumbnailAssetId xmlns="4873beb7-5857-4685-be1f-d57550cc96cc" xsi:nil="true"/>
-    <UALocComments xmlns="4873beb7-5857-4685-be1f-d57550cc96cc" xsi:nil="true"/>
-    <UALocRecommendation xmlns="4873beb7-5857-4685-be1f-d57550cc96cc">Localize</UALocRecommendation>
-    <LastModifiedDateTime xmlns="4873beb7-5857-4685-be1f-d57550cc96cc" xsi:nil="true"/>
-    <LegacyData xmlns="4873beb7-5857-4685-be1f-d57550cc96cc" xsi:nil="true"/>
-    <LocManualTestRequired xmlns="4873beb7-5857-4685-be1f-d57550cc96cc">false</LocManualTestRequired>
-    <LocMarketGroupTiers2 xmlns="4873beb7-5857-4685-be1f-d57550cc96cc" xsi:nil="true"/>
-    <ClipArtFilename xmlns="4873beb7-5857-4685-be1f-d57550cc96cc" xsi:nil="true"/>
-    <TPApplication xmlns="4873beb7-5857-4685-be1f-d57550cc96cc" xsi:nil="true"/>
-    <CSXHash xmlns="4873beb7-5857-4685-be1f-d57550cc96cc" xsi:nil="true"/>
-    <DirectSourceMarket xmlns="4873beb7-5857-4685-be1f-d57550cc96cc" xsi:nil="true"/>
-    <PrimaryImageGen xmlns="4873beb7-5857-4685-be1f-d57550cc96cc">true</PrimaryImageGen>
-    <PlannedPubDate xmlns="4873beb7-5857-4685-be1f-d57550cc96cc" xsi:nil="true"/>
-    <CSXSubmissionMarket xmlns="4873beb7-5857-4685-be1f-d57550cc96cc" xsi:nil="true"/>
-    <Downloads xmlns="4873beb7-5857-4685-be1f-d57550cc96cc">0</Downloads>
-    <ArtSampleDocs xmlns="4873beb7-5857-4685-be1f-d57550cc96cc" xsi:nil="true"/>
-    <TrustLevel xmlns="4873beb7-5857-4685-be1f-d57550cc96cc">1 Microsoft Managed Content</TrustLevel>
-    <BlockPublish xmlns="4873beb7-5857-4685-be1f-d57550cc96cc">false</BlockPublish>
-    <TPLaunchHelpLinkType xmlns="4873beb7-5857-4685-be1f-d57550cc96cc">Template</TPLaunchHelpLinkType>
-    <LocalizationTagsTaxHTField0 xmlns="4873beb7-5857-4685-be1f-d57550cc96cc">
-      <Terms xmlns="http://schemas.microsoft.com/office/infopath/2007/PartnerControls"/>
-    </LocalizationTagsTaxHTField0>
-    <BusinessGroup xmlns="4873beb7-5857-4685-be1f-d57550cc96cc" xsi:nil="true"/>
-    <Providers xmlns="4873beb7-5857-4685-be1f-d57550cc96cc" xsi:nil="true"/>
-    <TemplateTemplateType xmlns="4873beb7-5857-4685-be1f-d57550cc96cc">Word Document Template</TemplateTemplateType>
-    <TimesCloned xmlns="4873beb7-5857-4685-be1f-d57550cc96cc" xsi:nil="true"/>
-    <TPAppVersion xmlns="4873beb7-5857-4685-be1f-d57550cc96cc" xsi:nil="true"/>
-    <VoteCount xmlns="4873beb7-5857-4685-be1f-d57550cc96cc" xsi:nil="true"/>
-    <AverageRating xmlns="4873beb7-5857-4685-be1f-d57550cc96cc" xsi:nil="true"/>
-    <FeatureTagsTaxHTField0 xmlns="4873beb7-5857-4685-be1f-d57550cc96cc">
-      <Terms xmlns="http://schemas.microsoft.com/office/infopath/2007/PartnerControls"/>
-    </FeatureTagsTaxHTField0>
-    <Provider xmlns="4873beb7-5857-4685-be1f-d57550cc96cc" xsi:nil="true"/>
-    <UACurrentWords xmlns="4873beb7-5857-4685-be1f-d57550cc96cc" xsi:nil="true"/>
-    <AssetId xmlns="4873beb7-5857-4685-be1f-d57550cc96cc">TP103457714</AssetId>
-    <TPClientViewer xmlns="4873beb7-5857-4685-be1f-d57550cc96cc" xsi:nil="true"/>
-    <DSATActionTaken xmlns="4873beb7-5857-4685-be1f-d57550cc96cc" xsi:nil="true"/>
-    <APEditor xmlns="4873beb7-5857-4685-be1f-d57550cc96cc">
-      <UserInfo>
-        <DisplayName/>
-        <AccountId xsi:nil="true"/>
-        <AccountType/>
-      </UserInfo>
-    </APEditor>
-    <TPInstallLocation xmlns="4873beb7-5857-4685-be1f-d57550cc96cc" xsi:nil="true"/>
-    <OOCacheId xmlns="4873beb7-5857-4685-be1f-d57550cc96cc" xsi:nil="true"/>
-    <IsDeleted xmlns="4873beb7-5857-4685-be1f-d57550cc96cc">false</IsDeleted>
-    <PublishTargets xmlns="4873beb7-5857-4685-be1f-d57550cc96cc">OfficeOnlineVNext</PublishTargets>
-    <ApprovalLog xmlns="4873beb7-5857-4685-be1f-d57550cc96cc" xsi:nil="true"/>
-    <BugNumber xmlns="4873beb7-5857-4685-be1f-d57550cc96cc" xsi:nil="true"/>
-    <CrawlForDependencies xmlns="4873beb7-5857-4685-be1f-d57550cc96cc">false</CrawlForDependencies>
-    <InternalTagsTaxHTField0 xmlns="4873beb7-5857-4685-be1f-d57550cc96cc">
-      <Terms xmlns="http://schemas.microsoft.com/office/infopath/2007/PartnerControls"/>
-    </InternalTagsTaxHTField0>
-    <LastHandOff xmlns="4873beb7-5857-4685-be1f-d57550cc96cc" xsi:nil="true"/>
-    <Milestone xmlns="4873beb7-5857-4685-be1f-d57550cc96cc" xsi:nil="true"/>
-    <OriginalRelease xmlns="4873beb7-5857-4685-be1f-d57550cc96cc">15</OriginalRelease>
-    <RecommendationsModifier xmlns="4873beb7-5857-4685-be1f-d57550cc96cc" xsi:nil="true"/>
-    <ScenarioTagsTaxHTField0 xmlns="4873beb7-5857-4685-be1f-d57550cc96cc">
-      <Terms xmlns="http://schemas.microsoft.com/office/infopath/2007/PartnerControls"/>
-    </ScenarioTagsTaxHTField0>
-    <UANotes xmlns="4873beb7-5857-4685-be1f-d57550cc96cc" xsi:nil="true"/>
-  </documentManagement>
-</p:properties>
+<file path=customXml/itemProps1.xml><?xml version="1.0" encoding="utf-8"?>
+<ds:datastoreItem xmlns:ds="http://schemas.openxmlformats.org/officeDocument/2006/customXml" ds:itemID="{499EA1EC-B023-4266-9865-E1EDA122A8C9}">
+  <ds:schemaRefs>
+    <ds:schemaRef ds:uri="http://schemas.microsoft.com/sharepoint/v3/contenttype/forms"/>
+  </ds:schemaRefs>
+</ds:datastoreItem>
 </file>
 
-<file path=customXml/item3.xml><?xml version="1.0" encoding="utf-8"?>
-<?mso-contentType ?>
-<FormTemplates xmlns="http://schemas.microsoft.com/sharepoint/v3/contenttype/forms">
-  <Display>DocumentLibraryForm</Display>
-  <Edit>AssetEditForm</Edit>
-  <New>DocumentLibraryForm</New>
-</FormTemplates>
+<file path=customXml/itemProps2.xml><?xml version="1.0" encoding="utf-8"?>
+<ds:datastoreItem xmlns:ds="http://schemas.openxmlformats.org/officeDocument/2006/customXml" ds:itemID="{63671810-3EF7-4C8E-BCBA-248ABE2BAB39}">
+  <ds:schemaRefs>
+    <ds:schemaRef ds:uri="http://schemas.microsoft.com/office/2006/metadata/properties"/>
+    <ds:schemaRef ds:uri="http://schemas.microsoft.com/office/infopath/2007/PartnerControls"/>
+    <ds:schemaRef ds:uri="4873beb7-5857-4685-be1f-d57550cc96cc"/>
+  </ds:schemaRefs>
+</ds:datastoreItem>
 </file>
 
-<file path=customXml/itemProps1.xml><?xml version="1.0" encoding="utf-8"?>
+<file path=customXml/itemProps3.xml><?xml version="1.0" encoding="utf-8"?>
 <ds:datastoreItem xmlns:ds="http://schemas.openxmlformats.org/officeDocument/2006/customXml" ds:itemID="{9332E30D-EFB4-40E8-AB8F-C2E02C2E75EB}">
   <ds:schemaRefs>
     <ds:schemaRef ds:uri="http://schemas.microsoft.com/office/2006/metadata/contentType"/>
@@ -14897,22 +14885,4 @@
     <ds:schemaRef ds:uri="http://schemas.microsoft.com/internal/obd"/>
   </ds:schemaRefs>
 </ds:datastoreItem>
-</file>
-
-<file path=customXml/itemProps2.xml><?xml version="1.0" encoding="utf-8"?>
-<ds:datastoreItem xmlns:ds="http://schemas.openxmlformats.org/officeDocument/2006/customXml" ds:itemID="{63671810-3EF7-4C8E-BCBA-248ABE2BAB39}">
-  <ds:schemaRefs>
-    <ds:schemaRef ds:uri="http://schemas.microsoft.com/office/2006/metadata/properties"/>
-    <ds:schemaRef ds:uri="http://schemas.microsoft.com/office/infopath/2007/PartnerControls"/>
-    <ds:schemaRef ds:uri="4873beb7-5857-4685-be1f-d57550cc96cc"/>
-  </ds:schemaRefs>
-</ds:datastoreItem>
-</file>
-
-<file path=customXml/itemProps3.xml><?xml version="1.0" encoding="utf-8"?>
-<ds:datastoreItem xmlns:ds="http://schemas.openxmlformats.org/officeDocument/2006/customXml" ds:itemID="{499EA1EC-B023-4266-9865-E1EDA122A8C9}">
-  <ds:schemaRefs>
-    <ds:schemaRef ds:uri="http://schemas.microsoft.com/sharepoint/v3/contenttype/forms"/>
-  </ds:schemaRefs>
-</ds:datastoreItem>
 </file>
</xml_diff>